<commit_message>
Add decentralizing ZK rollup solution link in Gaming RollUp
</commit_message>
<xml_diff>
--- a/Solutions and designs/Gaming Rollup.docx
+++ b/Solutions and designs/Gaming Rollup.docx
@@ -84,7 +84,23 @@
           <w:rFonts w:eastAsia="Malgun Gothic Semilight" w:cs="Malgun Gothic Semilight"/>
           <w:szCs w:val="21"/>
         </w:rPr>
-        <w:t>Related to some specific game, it should follow the rules in game and smart contract. Like a player get some weapons , or some trading inside the game.</w:t>
+        <w:t xml:space="preserve">Related to some specific game, it should follow the rules in game and smart contract. Like a player get some </w:t>
+      </w:r>
+      <w:proofErr w:type="gramStart"/>
+      <w:r>
+        <w:rPr>
+          <w:rFonts w:eastAsia="Malgun Gothic Semilight" w:cs="Malgun Gothic Semilight"/>
+          <w:szCs w:val="21"/>
+        </w:rPr>
+        <w:t>weapons ,</w:t>
+      </w:r>
+      <w:proofErr w:type="gramEnd"/>
+      <w:r>
+        <w:rPr>
+          <w:rFonts w:eastAsia="Malgun Gothic Semilight" w:cs="Malgun Gothic Semilight"/>
+          <w:szCs w:val="21"/>
+        </w:rPr>
+        <w:t xml:space="preserve"> or some trading inside the game.</w:t>
       </w:r>
     </w:p>
     <w:p>
@@ -340,7 +356,23 @@
           <w:rFonts w:eastAsia="Malgun Gothic Semilight" w:cs="Malgun Gothic Semilight"/>
           <w:szCs w:val="21"/>
         </w:rPr>
-        <w:t xml:space="preserve"> supporting thousands of games , with millions of players at the same time. So how to build a scalable chain is important. </w:t>
+        <w:t xml:space="preserve"> supporting thousands of </w:t>
+      </w:r>
+      <w:proofErr w:type="gramStart"/>
+      <w:r>
+        <w:rPr>
+          <w:rFonts w:eastAsia="Malgun Gothic Semilight" w:cs="Malgun Gothic Semilight"/>
+          <w:szCs w:val="21"/>
+        </w:rPr>
+        <w:t>games ,</w:t>
+      </w:r>
+      <w:proofErr w:type="gramEnd"/>
+      <w:r>
+        <w:rPr>
+          <w:rFonts w:eastAsia="Malgun Gothic Semilight" w:cs="Malgun Gothic Semilight"/>
+          <w:szCs w:val="21"/>
+        </w:rPr>
+        <w:t xml:space="preserve"> with millions of players at the same time. So how to build a scalable chain is important. </w:t>
       </w:r>
     </w:p>
     <w:p>
@@ -464,6 +496,7 @@
         <w:t xml:space="preserve">The architect refers to the design of </w:t>
       </w:r>
       <w:proofErr w:type="spellStart"/>
+      <w:proofErr w:type="gramStart"/>
       <w:r>
         <w:rPr>
           <w:rFonts w:eastAsia="Malgun Gothic Semilight" w:cs="Malgun Gothic Semilight"/>
@@ -472,19 +505,36 @@
         <w:t>Fabric,Celestia</w:t>
       </w:r>
       <w:proofErr w:type="spellEnd"/>
-      <w:r>
-        <w:rPr>
-          <w:rFonts w:eastAsia="Malgun Gothic Semilight" w:cs="Malgun Gothic Semilight"/>
-          <w:szCs w:val="21"/>
-        </w:rPr>
-        <w:t>, and Eigen DA. As in fig 1,</w:t>
-      </w:r>
-      <w:r>
-        <w:rPr>
-          <w:rFonts w:eastAsia="Malgun Gothic Semilight" w:cs="Malgun Gothic Semilight" w:hint="eastAsia"/>
-          <w:szCs w:val="21"/>
-        </w:rPr>
-        <w:t>we have 3 layers, we can separate it into 2 parts:</w:t>
+      <w:proofErr w:type="gramEnd"/>
+      <w:r>
+        <w:rPr>
+          <w:rFonts w:eastAsia="Malgun Gothic Semilight" w:cs="Malgun Gothic Semilight"/>
+          <w:szCs w:val="21"/>
+        </w:rPr>
+        <w:t xml:space="preserve">, and Eigen DA. As in fig </w:t>
+      </w:r>
+      <w:proofErr w:type="gramStart"/>
+      <w:r>
+        <w:rPr>
+          <w:rFonts w:eastAsia="Malgun Gothic Semilight" w:cs="Malgun Gothic Semilight"/>
+          <w:szCs w:val="21"/>
+        </w:rPr>
+        <w:t>1,</w:t>
+      </w:r>
+      <w:r>
+        <w:rPr>
+          <w:rFonts w:eastAsia="Malgun Gothic Semilight" w:cs="Malgun Gothic Semilight" w:hint="eastAsia"/>
+          <w:szCs w:val="21"/>
+        </w:rPr>
+        <w:t>we</w:t>
+      </w:r>
+      <w:proofErr w:type="gramEnd"/>
+      <w:r>
+        <w:rPr>
+          <w:rFonts w:eastAsia="Malgun Gothic Semilight" w:cs="Malgun Gothic Semilight" w:hint="eastAsia"/>
+          <w:szCs w:val="21"/>
+        </w:rPr>
+        <w:t xml:space="preserve"> have 3 layers, we can separate it into 2 parts:</w:t>
       </w:r>
     </w:p>
     <w:p>
@@ -722,6 +772,7 @@
         <w:t xml:space="preserve">:  it collects the L3 </w:t>
       </w:r>
       <w:proofErr w:type="spellStart"/>
+      <w:proofErr w:type="gramStart"/>
       <w:r>
         <w:rPr>
           <w:rFonts w:eastAsia="Malgun Gothic Semilight" w:cs="Malgun Gothic Semilight" w:hint="eastAsia"/>
@@ -735,7 +786,15 @@
           <w:rFonts w:eastAsia="Malgun Gothic Semilight" w:cs="Malgun Gothic Semilight" w:hint="eastAsia"/>
           <w:szCs w:val="21"/>
         </w:rPr>
-        <w:t xml:space="preserve"> , order them, build the block and get consensus to it.</w:t>
+        <w:t xml:space="preserve"> ,</w:t>
+      </w:r>
+      <w:proofErr w:type="gramEnd"/>
+      <w:r>
+        <w:rPr>
+          <w:rFonts w:eastAsia="Malgun Gothic Semilight" w:cs="Malgun Gothic Semilight" w:hint="eastAsia"/>
+          <w:szCs w:val="21"/>
+        </w:rPr>
+        <w:t xml:space="preserve"> order them, build the block and get consensus to it.</w:t>
       </w:r>
     </w:p>
     <w:p>
@@ -840,7 +899,23 @@
           <w:rFonts w:eastAsia="Malgun Gothic Semilight" w:cs="Malgun Gothic Semilight" w:hint="eastAsia"/>
           <w:szCs w:val="21"/>
         </w:rPr>
-        <w:t xml:space="preserve"> by namespace, like Celestia. In a namespace, we can have at least one node , it executes the </w:t>
+        <w:t xml:space="preserve"> by namespace, like Celestia. In a namespace, we can have at least one </w:t>
+      </w:r>
+      <w:proofErr w:type="gramStart"/>
+      <w:r>
+        <w:rPr>
+          <w:rFonts w:eastAsia="Malgun Gothic Semilight" w:cs="Malgun Gothic Semilight" w:hint="eastAsia"/>
+          <w:szCs w:val="21"/>
+        </w:rPr>
+        <w:t>node ,</w:t>
+      </w:r>
+      <w:proofErr w:type="gramEnd"/>
+      <w:r>
+        <w:rPr>
+          <w:rFonts w:eastAsia="Malgun Gothic Semilight" w:cs="Malgun Gothic Semilight" w:hint="eastAsia"/>
+          <w:szCs w:val="21"/>
+        </w:rPr>
+        <w:t xml:space="preserve"> it executes the </w:t>
       </w:r>
       <w:proofErr w:type="spellStart"/>
       <w:r>
@@ -878,7 +953,23 @@
           <w:szCs w:val="21"/>
         </w:rPr>
         <w:lastRenderedPageBreak/>
-        <w:t>operators can decide it. Here please pay attention to the namespace D , all contracts here are global contracts, so they don</w:t>
+        <w:t xml:space="preserve">operators can decide it. Here please pay attention to the namespace </w:t>
+      </w:r>
+      <w:proofErr w:type="gramStart"/>
+      <w:r>
+        <w:rPr>
+          <w:rFonts w:eastAsia="Malgun Gothic Semilight" w:cs="Malgun Gothic Semilight" w:hint="eastAsia"/>
+          <w:szCs w:val="21"/>
+        </w:rPr>
+        <w:t>D ,</w:t>
+      </w:r>
+      <w:proofErr w:type="gramEnd"/>
+      <w:r>
+        <w:rPr>
+          <w:rFonts w:eastAsia="Malgun Gothic Semilight" w:cs="Malgun Gothic Semilight" w:hint="eastAsia"/>
+          <w:szCs w:val="21"/>
+        </w:rPr>
+        <w:t xml:space="preserve"> all contracts here are global contracts, so they don</w:t>
       </w:r>
       <w:r>
         <w:rPr>
@@ -1060,6 +1151,7 @@
         <w:t xml:space="preserve"> It has 2 main stages. Stage 1 is L3 and L2 </w:t>
       </w:r>
       <w:proofErr w:type="spellStart"/>
+      <w:proofErr w:type="gramStart"/>
       <w:r>
         <w:rPr>
           <w:rFonts w:eastAsia="Malgun Gothic Semilight" w:cs="Malgun Gothic Semilight" w:hint="eastAsia"/>
@@ -1068,6 +1160,7 @@
         <w:t>processing,with</w:t>
       </w:r>
       <w:proofErr w:type="spellEnd"/>
+      <w:proofErr w:type="gramEnd"/>
       <w:r>
         <w:rPr>
           <w:rFonts w:eastAsia="Malgun Gothic Semilight" w:cs="Malgun Gothic Semilight" w:hint="eastAsia"/>
@@ -1134,7 +1227,23 @@
           <w:rFonts w:eastAsia="Malgun Gothic Semilight" w:cs="Malgun Gothic Semilight"/>
           <w:szCs w:val="21"/>
         </w:rPr>
-        <w:t>Player sends an transaction in the game.</w:t>
+        <w:t xml:space="preserve">Player sends </w:t>
+      </w:r>
+      <w:proofErr w:type="gramStart"/>
+      <w:r>
+        <w:rPr>
+          <w:rFonts w:eastAsia="Malgun Gothic Semilight" w:cs="Malgun Gothic Semilight"/>
+          <w:szCs w:val="21"/>
+        </w:rPr>
+        <w:t>an</w:t>
+      </w:r>
+      <w:proofErr w:type="gramEnd"/>
+      <w:r>
+        <w:rPr>
+          <w:rFonts w:eastAsia="Malgun Gothic Semilight" w:cs="Malgun Gothic Semilight"/>
+          <w:szCs w:val="21"/>
+        </w:rPr>
+        <w:t xml:space="preserve"> transaction in the game.</w:t>
       </w:r>
     </w:p>
     <w:p>
@@ -1153,7 +1262,23 @@
           <w:rFonts w:eastAsia="Malgun Gothic Semilight" w:cs="Malgun Gothic Semilight"/>
           <w:szCs w:val="21"/>
         </w:rPr>
-        <w:t>Game server receives and does some checks on it, if looks good, it will be send to endorser node.</w:t>
+        <w:t xml:space="preserve">Game server receives and does some checks on it, if looks good, it will be </w:t>
+      </w:r>
+      <w:proofErr w:type="gramStart"/>
+      <w:r>
+        <w:rPr>
+          <w:rFonts w:eastAsia="Malgun Gothic Semilight" w:cs="Malgun Gothic Semilight"/>
+          <w:szCs w:val="21"/>
+        </w:rPr>
+        <w:t>send</w:t>
+      </w:r>
+      <w:proofErr w:type="gramEnd"/>
+      <w:r>
+        <w:rPr>
+          <w:rFonts w:eastAsia="Malgun Gothic Semilight" w:cs="Malgun Gothic Semilight"/>
+          <w:szCs w:val="21"/>
+        </w:rPr>
+        <w:t xml:space="preserve"> to endorser node.</w:t>
       </w:r>
     </w:p>
     <w:p>
@@ -1221,7 +1346,23 @@
           <w:rFonts w:eastAsia="Malgun Gothic Semilight" w:cs="Malgun Gothic Semilight"/>
           <w:szCs w:val="21"/>
         </w:rPr>
-        <w:t>endorser node is encouraged to endorse as many transactions as possible in a single message during one block time, and give a suggested order. Because L3 endorser nodes could only update contract state after a new block is confirmed by L2 consensus layer. So handl</w:t>
+        <w:t xml:space="preserve">endorser node is encouraged to endorse as many transactions as possible in a single message during one block time, and give a suggested order. Because L3 endorser nodes could only update contract state after a new block is confirmed by L2 consensus layer. </w:t>
+      </w:r>
+      <w:proofErr w:type="gramStart"/>
+      <w:r>
+        <w:rPr>
+          <w:rFonts w:eastAsia="Malgun Gothic Semilight" w:cs="Malgun Gothic Semilight"/>
+          <w:szCs w:val="21"/>
+        </w:rPr>
+        <w:t>So</w:t>
+      </w:r>
+      <w:proofErr w:type="gramEnd"/>
+      <w:r>
+        <w:rPr>
+          <w:rFonts w:eastAsia="Malgun Gothic Semilight" w:cs="Malgun Gothic Semilight"/>
+          <w:szCs w:val="21"/>
+        </w:rPr>
+        <w:t xml:space="preserve"> handl</w:t>
       </w:r>
       <w:r>
         <w:rPr>
@@ -1319,7 +1460,23 @@
           <w:rFonts w:eastAsia="Malgun Gothic Semilight" w:cs="Malgun Gothic Semilight"/>
           <w:szCs w:val="21"/>
         </w:rPr>
-        <w:t xml:space="preserve">The block format should be well designed that DA layer can easily split it , because L3 nodes normally only interested in the transactions </w:t>
+        <w:t xml:space="preserve">The block format should be well designed that DA layer can easily split </w:t>
+      </w:r>
+      <w:proofErr w:type="gramStart"/>
+      <w:r>
+        <w:rPr>
+          <w:rFonts w:eastAsia="Malgun Gothic Semilight" w:cs="Malgun Gothic Semilight"/>
+          <w:szCs w:val="21"/>
+        </w:rPr>
+        <w:t>it ,</w:t>
+      </w:r>
+      <w:proofErr w:type="gramEnd"/>
+      <w:r>
+        <w:rPr>
+          <w:rFonts w:eastAsia="Malgun Gothic Semilight" w:cs="Malgun Gothic Semilight"/>
+          <w:szCs w:val="21"/>
+        </w:rPr>
+        <w:t xml:space="preserve"> because L3 nodes normally only interested in the transactions </w:t>
       </w:r>
       <w:r>
         <w:rPr>
@@ -1353,8 +1510,17 @@
           <w:szCs w:val="21"/>
         </w:rPr>
         <w:lastRenderedPageBreak/>
-        <w:t>After get ordered transactions from DA node, endorser node will execute them, update the contract state, and :</w:t>
-      </w:r>
+        <w:t xml:space="preserve">After get ordered transactions from DA node, endorser node will execute them, update the contract state, </w:t>
+      </w:r>
+      <w:proofErr w:type="gramStart"/>
+      <w:r>
+        <w:rPr>
+          <w:rFonts w:eastAsia="Malgun Gothic Semilight" w:cs="Malgun Gothic Semilight"/>
+          <w:szCs w:val="21"/>
+        </w:rPr>
+        <w:t>and :</w:t>
+      </w:r>
+      <w:proofErr w:type="gramEnd"/>
     </w:p>
     <w:p>
       <w:pPr>
@@ -1460,6 +1626,7 @@
         </w:rPr>
         <w:t xml:space="preserve"> </w:t>
       </w:r>
+      <w:proofErr w:type="gramStart"/>
       <w:r>
         <w:rPr>
           <w:rFonts w:eastAsia="Malgun Gothic Semilight" w:cs="Malgun Gothic Semilight"/>
@@ -1472,7 +1639,15 @@
           <w:rFonts w:eastAsia="Malgun Gothic Semilight" w:cs="Malgun Gothic Semilight" w:hint="eastAsia"/>
           <w:szCs w:val="21"/>
         </w:rPr>
-        <w:t xml:space="preserve">, and the events and </w:t>
+        <w:t>,</w:t>
+      </w:r>
+      <w:proofErr w:type="gramEnd"/>
+      <w:r>
+        <w:rPr>
+          <w:rFonts w:eastAsia="Malgun Gothic Semilight" w:cs="Malgun Gothic Semilight" w:hint="eastAsia"/>
+          <w:szCs w:val="21"/>
+        </w:rPr>
+        <w:t xml:space="preserve"> and the events and </w:t>
       </w:r>
       <w:proofErr w:type="spellStart"/>
       <w:r>
@@ -1639,14 +1814,30 @@
           <w:rFonts w:eastAsia="Malgun Gothic Semilight" w:cs="Malgun Gothic Semilight" w:hint="eastAsia"/>
           <w:szCs w:val="21"/>
         </w:rPr>
-        <w:t xml:space="preserve"> (ZK is preferred if available) .</w:t>
-      </w:r>
-      <w:r>
-        <w:rPr>
-          <w:rFonts w:eastAsia="Malgun Gothic Semilight" w:cs="Malgun Gothic Semilight"/>
-          <w:szCs w:val="21"/>
-        </w:rPr>
-        <w:t xml:space="preserve">The </w:t>
+        <w:t xml:space="preserve"> (ZK is preferred if available</w:t>
+      </w:r>
+      <w:proofErr w:type="gramStart"/>
+      <w:r>
+        <w:rPr>
+          <w:rFonts w:eastAsia="Malgun Gothic Semilight" w:cs="Malgun Gothic Semilight" w:hint="eastAsia"/>
+          <w:szCs w:val="21"/>
+        </w:rPr>
+        <w:t>) .</w:t>
+      </w:r>
+      <w:r>
+        <w:rPr>
+          <w:rFonts w:eastAsia="Malgun Gothic Semilight" w:cs="Malgun Gothic Semilight"/>
+          <w:szCs w:val="21"/>
+        </w:rPr>
+        <w:t>The</w:t>
+      </w:r>
+      <w:proofErr w:type="gramEnd"/>
+      <w:r>
+        <w:rPr>
+          <w:rFonts w:eastAsia="Malgun Gothic Semilight" w:cs="Malgun Gothic Semilight"/>
+          <w:szCs w:val="21"/>
+        </w:rPr>
+        <w:t xml:space="preserve"> </w:t>
       </w:r>
       <w:proofErr w:type="spellStart"/>
       <w:r>
@@ -1702,7 +1893,15 @@
           <w:rFonts w:eastAsia="Malgun Gothic Semilight" w:cs="Malgun Gothic Semilight" w:hint="eastAsia"/>
           <w:szCs w:val="21"/>
         </w:rPr>
-        <w:t xml:space="preserve"> of</w:t>
+        <w:t xml:space="preserve"> </w:t>
+      </w:r>
+      <w:proofErr w:type="gramStart"/>
+      <w:r>
+        <w:rPr>
+          <w:rFonts w:eastAsia="Malgun Gothic Semilight" w:cs="Malgun Gothic Semilight" w:hint="eastAsia"/>
+          <w:szCs w:val="21"/>
+        </w:rPr>
+        <w:t>of</w:t>
       </w:r>
       <w:r>
         <w:rPr>
@@ -1711,6 +1910,7 @@
         </w:rPr>
         <w:t xml:space="preserve"> :</w:t>
       </w:r>
+      <w:proofErr w:type="gramEnd"/>
     </w:p>
     <w:p>
       <w:pPr>
@@ -1830,6 +2030,7 @@
         <w:t xml:space="preserve"> or </w:t>
       </w:r>
       <w:proofErr w:type="spellStart"/>
+      <w:proofErr w:type="gramStart"/>
       <w:r>
         <w:rPr>
           <w:rFonts w:eastAsia="Malgun Gothic Semilight" w:cs="Malgun Gothic Semilight"/>
@@ -1845,6 +2046,7 @@
         </w:rPr>
         <w:t xml:space="preserve"> .</w:t>
       </w:r>
+      <w:proofErr w:type="gramEnd"/>
     </w:p>
     <w:p>
       <w:pPr>
@@ -1957,7 +2159,39 @@
           <w:rFonts w:eastAsia="Malgun Gothic Semilight" w:cs="Malgun Gothic Semilight"/>
           <w:szCs w:val="21"/>
         </w:rPr>
-        <w:t xml:space="preserve">, some L3 nodes may even off line. So actually we do is: L3-&gt;L2 and L2-&gt;L1 work separately, they don’t care each other’s situation. So in the L3-&gt;L2 state transit proof file in 5(3), and the L2 state root contract, we need to record which block this is </w:t>
+        <w:t xml:space="preserve">, some L3 nodes may even off line. So </w:t>
+      </w:r>
+      <w:proofErr w:type="gramStart"/>
+      <w:r>
+        <w:rPr>
+          <w:rFonts w:eastAsia="Malgun Gothic Semilight" w:cs="Malgun Gothic Semilight"/>
+          <w:szCs w:val="21"/>
+        </w:rPr>
+        <w:t>actually</w:t>
+      </w:r>
+      <w:proofErr w:type="gramEnd"/>
+      <w:r>
+        <w:rPr>
+          <w:rFonts w:eastAsia="Malgun Gothic Semilight" w:cs="Malgun Gothic Semilight"/>
+          <w:szCs w:val="21"/>
+        </w:rPr>
+        <w:t xml:space="preserve"> we do is: L3-&gt;L2 and L2-&gt;L1 work separately, they don’t care each other’s situation. </w:t>
+      </w:r>
+      <w:proofErr w:type="gramStart"/>
+      <w:r>
+        <w:rPr>
+          <w:rFonts w:eastAsia="Malgun Gothic Semilight" w:cs="Malgun Gothic Semilight"/>
+          <w:szCs w:val="21"/>
+        </w:rPr>
+        <w:t>So</w:t>
+      </w:r>
+      <w:proofErr w:type="gramEnd"/>
+      <w:r>
+        <w:rPr>
+          <w:rFonts w:eastAsia="Malgun Gothic Semilight" w:cs="Malgun Gothic Semilight"/>
+          <w:szCs w:val="21"/>
+        </w:rPr>
+        <w:t xml:space="preserve"> in the L3-&gt;L2 state transit proof file in 5(3), and the L2 state root contract, we need to record which block this is </w:t>
       </w:r>
       <w:r>
         <w:rPr>
@@ -1971,7 +2205,23 @@
           <w:rFonts w:eastAsia="Malgun Gothic Semilight" w:cs="Malgun Gothic Semilight"/>
           <w:szCs w:val="21"/>
         </w:rPr>
-        <w:t>. Also in the L2-&gt;L1 proof file in 6(1), we need to record the block number</w:t>
+        <w:t xml:space="preserve">. </w:t>
+      </w:r>
+      <w:proofErr w:type="gramStart"/>
+      <w:r>
+        <w:rPr>
+          <w:rFonts w:eastAsia="Malgun Gothic Semilight" w:cs="Malgun Gothic Semilight"/>
+          <w:szCs w:val="21"/>
+        </w:rPr>
+        <w:t>Also</w:t>
+      </w:r>
+      <w:proofErr w:type="gramEnd"/>
+      <w:r>
+        <w:rPr>
+          <w:rFonts w:eastAsia="Malgun Gothic Semilight" w:cs="Malgun Gothic Semilight"/>
+          <w:szCs w:val="21"/>
+        </w:rPr>
+        <w:t xml:space="preserve"> in the L2-&gt;L1 proof file in 6(1), we need to record the block number</w:t>
       </w:r>
       <w:r>
         <w:rPr>
@@ -2329,8 +2579,16 @@
         <w:rPr>
           <w:rFonts w:hint="eastAsia"/>
         </w:rPr>
-        <w:t xml:space="preserve"> hash,...</w:t>
-      </w:r>
+        <w:t xml:space="preserve"> </w:t>
+      </w:r>
+      <w:proofErr w:type="gramStart"/>
+      <w:r>
+        <w:rPr>
+          <w:rFonts w:hint="eastAsia"/>
+        </w:rPr>
+        <w:t>hash,...</w:t>
+      </w:r>
+      <w:proofErr w:type="gramEnd"/>
     </w:p>
     <w:p>
       <w:pPr>
@@ -2371,7 +2629,21 @@
         <w:rPr>
           <w:rFonts w:hint="eastAsia"/>
         </w:rPr>
-        <w:t xml:space="preserve">, the block body will bloat, the bandwidth will be the bottleneck of consensus. So this field defines how to explain the </w:t>
+        <w:t xml:space="preserve">, the block body will bloat, the bandwidth will be the bottleneck of consensus. </w:t>
+      </w:r>
+      <w:proofErr w:type="gramStart"/>
+      <w:r>
+        <w:rPr>
+          <w:rFonts w:hint="eastAsia"/>
+        </w:rPr>
+        <w:t>So</w:t>
+      </w:r>
+      <w:proofErr w:type="gramEnd"/>
+      <w:r>
+        <w:rPr>
+          <w:rFonts w:hint="eastAsia"/>
+        </w:rPr>
+        <w:t xml:space="preserve"> this field defines how to explain the </w:t>
       </w:r>
       <w:proofErr w:type="spellStart"/>
       <w:r>
@@ -2673,6 +2945,7 @@
         <w:t xml:space="preserve">Body is organized by name </w:t>
       </w:r>
       <w:proofErr w:type="spellStart"/>
+      <w:proofErr w:type="gramStart"/>
       <w:r>
         <w:rPr>
           <w:rFonts w:hint="eastAsia"/>
@@ -2680,6 +2953,7 @@
         <w:t>spaces,name</w:t>
       </w:r>
       <w:proofErr w:type="spellEnd"/>
+      <w:proofErr w:type="gramEnd"/>
       <w:r>
         <w:rPr>
           <w:rFonts w:hint="eastAsia"/>
@@ -2858,8 +3132,16 @@
         <w:rPr>
           <w:rFonts w:hint="eastAsia"/>
         </w:rPr>
-        <w:t xml:space="preserve"> into the block) .</w:t>
-      </w:r>
+        <w:t xml:space="preserve"> into the block</w:t>
+      </w:r>
+      <w:proofErr w:type="gramStart"/>
+      <w:r>
+        <w:rPr>
+          <w:rFonts w:hint="eastAsia"/>
+        </w:rPr>
+        <w:t>) .</w:t>
+      </w:r>
+      <w:proofErr w:type="gramEnd"/>
     </w:p>
     <w:p>
       <w:pPr>
@@ -2906,10 +3188,12 @@
         <w:t xml:space="preserve"> </w:t>
       </w:r>
       <w:proofErr w:type="spellStart"/>
+      <w:proofErr w:type="gramStart"/>
       <w:r>
         <w:t>Account,Contract</w:t>
       </w:r>
       <w:proofErr w:type="spellEnd"/>
+      <w:proofErr w:type="gramEnd"/>
       <w:r>
         <w:t xml:space="preserve"> and endorsement policy</w:t>
       </w:r>
@@ -3014,8 +3298,17 @@
           <w:rFonts w:eastAsia="Malgun Gothic Semilight" w:cs="Malgun Gothic Semilight"/>
           <w:szCs w:val="21"/>
         </w:rPr>
-        <w:t>Contract’s endorsement policy should be registered on L2, and can be updated. Global contracts’ endorsement policy can be none. Endorsement policy can be combination of some accounts. Like :</w:t>
-      </w:r>
+        <w:t xml:space="preserve">Contract’s endorsement policy should be registered on L2, and can be updated. Global contracts’ endorsement policy can be none. Endorsement policy can be combination of some accounts. </w:t>
+      </w:r>
+      <w:proofErr w:type="gramStart"/>
+      <w:r>
+        <w:rPr>
+          <w:rFonts w:eastAsia="Malgun Gothic Semilight" w:cs="Malgun Gothic Semilight"/>
+          <w:szCs w:val="21"/>
+        </w:rPr>
+        <w:t>Like :</w:t>
+      </w:r>
+      <w:proofErr w:type="gramEnd"/>
     </w:p>
     <w:p>
       <w:pPr>
@@ -3090,7 +3383,23 @@
           <w:rFonts w:eastAsia="Malgun Gothic Semilight" w:cs="Malgun Gothic Semilight" w:hint="eastAsia"/>
           <w:szCs w:val="21"/>
         </w:rPr>
-        <w:t xml:space="preserve">The endorsement policy part referenced Fabric : </w:t>
+        <w:t xml:space="preserve">The endorsement policy part referenced </w:t>
+      </w:r>
+      <w:proofErr w:type="gramStart"/>
+      <w:r>
+        <w:rPr>
+          <w:rFonts w:eastAsia="Malgun Gothic Semilight" w:cs="Malgun Gothic Semilight" w:hint="eastAsia"/>
+          <w:szCs w:val="21"/>
+        </w:rPr>
+        <w:t>Fabric :</w:t>
+      </w:r>
+      <w:proofErr w:type="gramEnd"/>
+      <w:r>
+        <w:rPr>
+          <w:rFonts w:eastAsia="Malgun Gothic Semilight" w:cs="Malgun Gothic Semilight" w:hint="eastAsia"/>
+          <w:szCs w:val="21"/>
+        </w:rPr>
+        <w:t xml:space="preserve"> </w:t>
       </w:r>
     </w:p>
     <w:p>
@@ -3152,6 +3461,7 @@
         </w:rPr>
         <w:t>re different from Celestia (</w:t>
       </w:r>
+      <w:proofErr w:type="gramStart"/>
       <w:r>
         <w:rPr>
           <w:rStyle w:val="a5"/>
@@ -3165,7 +3475,15 @@
           <w:rFonts w:eastAsia="Malgun Gothic Semilight" w:cs="Malgun Gothic Semilight" w:hint="eastAsia"/>
           <w:szCs w:val="21"/>
         </w:rPr>
-        <w:t xml:space="preserve">  5.1.1 </w:t>
+        <w:t xml:space="preserve">  5.1.1</w:t>
+      </w:r>
+      <w:proofErr w:type="gramEnd"/>
+      <w:r>
+        <w:rPr>
+          <w:rFonts w:eastAsia="Malgun Gothic Semilight" w:cs="Malgun Gothic Semilight" w:hint="eastAsia"/>
+          <w:szCs w:val="21"/>
+        </w:rPr>
+        <w:t xml:space="preserve"> </w:t>
       </w:r>
       <w:r>
         <w:rPr>
@@ -3241,7 +3559,23 @@
           <w:rFonts w:eastAsia="Malgun Gothic Semilight" w:cs="Malgun Gothic Semilight" w:hint="eastAsia"/>
           <w:szCs w:val="21"/>
         </w:rPr>
-        <w:t xml:space="preserve"> by namespace. so we have different behaviors, but from deeper, we</w:t>
+        <w:t xml:space="preserve"> by namespace. </w:t>
+      </w:r>
+      <w:proofErr w:type="gramStart"/>
+      <w:r>
+        <w:rPr>
+          <w:rFonts w:eastAsia="Malgun Gothic Semilight" w:cs="Malgun Gothic Semilight" w:hint="eastAsia"/>
+          <w:szCs w:val="21"/>
+        </w:rPr>
+        <w:t>so</w:t>
+      </w:r>
+      <w:proofErr w:type="gramEnd"/>
+      <w:r>
+        <w:rPr>
+          <w:rFonts w:eastAsia="Malgun Gothic Semilight" w:cs="Malgun Gothic Semilight" w:hint="eastAsia"/>
+          <w:szCs w:val="21"/>
+        </w:rPr>
+        <w:t xml:space="preserve"> we have different behaviors, but from deeper, we</w:t>
       </w:r>
       <w:r>
         <w:rPr>
@@ -3385,23 +3719,48 @@
           <w:rFonts w:eastAsia="Malgun Gothic Semilight" w:cs="Malgun Gothic Semilight"/>
           <w:szCs w:val="21"/>
         </w:rPr>
-        <w:t xml:space="preserve">Contract call is : When a contract is executing , it may call other contracts, in this case, these 2 contracts must share the same state root, means they must be in the same namespace. </w:t>
-      </w:r>
-    </w:p>
-    <w:p>
-      <w:pPr>
-        <w:ind w:firstLine="420"/>
-        <w:rPr>
-          <w:rFonts w:eastAsia="Malgun Gothic Semilight" w:cs="Malgun Gothic Semilight"/>
-          <w:szCs w:val="21"/>
-        </w:rPr>
-      </w:pPr>
-      <w:r>
-        <w:rPr>
-          <w:rFonts w:eastAsia="Malgun Gothic Semilight" w:cs="Malgun Gothic Semilight"/>
-          <w:szCs w:val="21"/>
-        </w:rPr>
-        <w:t xml:space="preserve">So , if a contract is going to interact with another contract, if they’re in the same namespace, it’s </w:t>
+        <w:t xml:space="preserve">Contract call </w:t>
+      </w:r>
+      <w:proofErr w:type="gramStart"/>
+      <w:r>
+        <w:rPr>
+          <w:rFonts w:eastAsia="Malgun Gothic Semilight" w:cs="Malgun Gothic Semilight"/>
+          <w:szCs w:val="21"/>
+        </w:rPr>
+        <w:t>is :</w:t>
+      </w:r>
+      <w:proofErr w:type="gramEnd"/>
+      <w:r>
+        <w:rPr>
+          <w:rFonts w:eastAsia="Malgun Gothic Semilight" w:cs="Malgun Gothic Semilight"/>
+          <w:szCs w:val="21"/>
+        </w:rPr>
+        <w:t xml:space="preserve"> When a contract is executing , it may call other contracts, in this case, these 2 contracts must share the same state root, means they must be in the same namespace. </w:t>
+      </w:r>
+    </w:p>
+    <w:p>
+      <w:pPr>
+        <w:ind w:firstLine="420"/>
+        <w:rPr>
+          <w:rFonts w:eastAsia="Malgun Gothic Semilight" w:cs="Malgun Gothic Semilight"/>
+          <w:szCs w:val="21"/>
+        </w:rPr>
+      </w:pPr>
+      <w:proofErr w:type="gramStart"/>
+      <w:r>
+        <w:rPr>
+          <w:rFonts w:eastAsia="Malgun Gothic Semilight" w:cs="Malgun Gothic Semilight"/>
+          <w:szCs w:val="21"/>
+        </w:rPr>
+        <w:t>So ,</w:t>
+      </w:r>
+      <w:proofErr w:type="gramEnd"/>
+      <w:r>
+        <w:rPr>
+          <w:rFonts w:eastAsia="Malgun Gothic Semilight" w:cs="Malgun Gothic Semilight"/>
+          <w:szCs w:val="21"/>
+        </w:rPr>
+        <w:t xml:space="preserve"> if a contract is going to interact with another contract, if they’re in the same namespace, it’s </w:t>
       </w:r>
       <w:r>
         <w:rPr>
@@ -3436,7 +3795,23 @@
           <w:rFonts w:eastAsia="Malgun Gothic Semilight" w:cs="Malgun Gothic Semilight" w:hint="eastAsia"/>
           <w:szCs w:val="21"/>
         </w:rPr>
-        <w:t>s actually an cross chain call.</w:t>
+        <w:t xml:space="preserve">s actually </w:t>
+      </w:r>
+      <w:proofErr w:type="gramStart"/>
+      <w:r>
+        <w:rPr>
+          <w:rFonts w:eastAsia="Malgun Gothic Semilight" w:cs="Malgun Gothic Semilight" w:hint="eastAsia"/>
+          <w:szCs w:val="21"/>
+        </w:rPr>
+        <w:t>an</w:t>
+      </w:r>
+      <w:proofErr w:type="gramEnd"/>
+      <w:r>
+        <w:rPr>
+          <w:rFonts w:eastAsia="Malgun Gothic Semilight" w:cs="Malgun Gothic Semilight" w:hint="eastAsia"/>
+          <w:szCs w:val="21"/>
+        </w:rPr>
+        <w:t xml:space="preserve"> cross chain call.</w:t>
       </w:r>
     </w:p>
     <w:p>
@@ -3551,7 +3926,21 @@
         <w:rPr>
           <w:rFonts w:hint="eastAsia"/>
         </w:rPr>
-        <w:t xml:space="preserve">On efficient service , we should consider cold data and hot data separately. </w:t>
+        <w:t xml:space="preserve">On efficient </w:t>
+      </w:r>
+      <w:proofErr w:type="gramStart"/>
+      <w:r>
+        <w:rPr>
+          <w:rFonts w:hint="eastAsia"/>
+        </w:rPr>
+        <w:t>service ,</w:t>
+      </w:r>
+      <w:proofErr w:type="gramEnd"/>
+      <w:r>
+        <w:rPr>
+          <w:rFonts w:hint="eastAsia"/>
+        </w:rPr>
+        <w:t xml:space="preserve"> we should consider cold data and hot data separately. </w:t>
       </w:r>
     </w:p>
     <w:p>
@@ -3599,7 +3988,21 @@
         <w:rPr>
           <w:rFonts w:hint="eastAsia"/>
         </w:rPr>
-        <w:t>Hot data is bandwidth sensitive, users wish to get it asap, so we may wish all DA nodes hold it. (when hot data become cold, DA node can remove it).</w:t>
+        <w:t>Hot data is bandwidth sensitive, users wish to get it asap, so we may wish all DA nodes hold it. (</w:t>
+      </w:r>
+      <w:proofErr w:type="gramStart"/>
+      <w:r>
+        <w:rPr>
+          <w:rFonts w:hint="eastAsia"/>
+        </w:rPr>
+        <w:t>when</w:t>
+      </w:r>
+      <w:proofErr w:type="gramEnd"/>
+      <w:r>
+        <w:rPr>
+          <w:rFonts w:hint="eastAsia"/>
+        </w:rPr>
+        <w:t xml:space="preserve"> hot data become cold, DA node can remove it).</w:t>
       </w:r>
     </w:p>
     <w:p>
@@ -3690,11 +4093,19 @@
       <w:pPr>
         <w:pStyle w:val="3"/>
       </w:pPr>
-      <w:r>
-        <w:rPr>
-          <w:rFonts w:hint="eastAsia"/>
-        </w:rPr>
-        <w:t>3.2.2  node addresses evenly distributed</w:t>
+      <w:proofErr w:type="gramStart"/>
+      <w:r>
+        <w:rPr>
+          <w:rFonts w:hint="eastAsia"/>
+        </w:rPr>
+        <w:t>3.2.2  node</w:t>
+      </w:r>
+      <w:proofErr w:type="gramEnd"/>
+      <w:r>
+        <w:rPr>
+          <w:rFonts w:hint="eastAsia"/>
+        </w:rPr>
+        <w:t xml:space="preserve"> addresses evenly distributed</w:t>
       </w:r>
     </w:p>
     <w:p>
@@ -3713,6 +4124,7 @@
         </w:rPr>
         <w:t>^</w:t>
       </w:r>
+      <w:proofErr w:type="gramStart"/>
       <w:r>
         <w:t>256</w:t>
       </w:r>
@@ -3720,7 +4132,14 @@
         <w:rPr>
           <w:rFonts w:hint="eastAsia"/>
         </w:rPr>
-        <w:t xml:space="preserve"> , it looks like :</w:t>
+        <w:t xml:space="preserve"> ,</w:t>
+      </w:r>
+      <w:proofErr w:type="gramEnd"/>
+      <w:r>
+        <w:rPr>
+          <w:rFonts w:hint="eastAsia"/>
+        </w:rPr>
+        <w:t xml:space="preserve"> it looks like :</w:t>
       </w:r>
     </w:p>
     <w:p>
@@ -3837,7 +4256,21 @@
         <w:rPr>
           <w:rFonts w:hint="eastAsia"/>
         </w:rPr>
-        <w:t xml:space="preserve">. when we have 4 nodes, we have 1 generations, because the highest digits can be </w:t>
+        <w:t xml:space="preserve">. when we have 4 nodes, we have 1 </w:t>
+      </w:r>
+      <w:proofErr w:type="gramStart"/>
+      <w:r>
+        <w:rPr>
+          <w:rFonts w:hint="eastAsia"/>
+        </w:rPr>
+        <w:t>generations</w:t>
+      </w:r>
+      <w:proofErr w:type="gramEnd"/>
+      <w:r>
+        <w:rPr>
+          <w:rFonts w:hint="eastAsia"/>
+        </w:rPr>
+        <w:t xml:space="preserve">, because the highest digits can be </w:t>
       </w:r>
       <w:r>
         <w:t>“</w:t>
@@ -3978,7 +4411,21 @@
         <w:rPr>
           <w:rFonts w:hint="eastAsia"/>
         </w:rPr>
-        <w:t>In every generation , the effective node address part is :</w:t>
+        <w:t xml:space="preserve">In every </w:t>
+      </w:r>
+      <w:proofErr w:type="gramStart"/>
+      <w:r>
+        <w:rPr>
+          <w:rFonts w:hint="eastAsia"/>
+        </w:rPr>
+        <w:t>generation ,</w:t>
+      </w:r>
+      <w:proofErr w:type="gramEnd"/>
+      <w:r>
+        <w:rPr>
+          <w:rFonts w:hint="eastAsia"/>
+        </w:rPr>
+        <w:t xml:space="preserve"> the effective node address part is :</w:t>
       </w:r>
       <w:r>
         <w:rPr>
@@ -4267,7 +4714,21 @@
         <w:rPr>
           <w:rFonts w:hint="eastAsia"/>
         </w:rPr>
-        <w:t>nodes to store and supply service for it. So we need to make sure they can get most awards in mining if they finished their job.</w:t>
+        <w:t xml:space="preserve">nodes to store and supply service for it. </w:t>
+      </w:r>
+      <w:proofErr w:type="gramStart"/>
+      <w:r>
+        <w:rPr>
+          <w:rFonts w:hint="eastAsia"/>
+        </w:rPr>
+        <w:t>So</w:t>
+      </w:r>
+      <w:proofErr w:type="gramEnd"/>
+      <w:r>
+        <w:rPr>
+          <w:rFonts w:hint="eastAsia"/>
+        </w:rPr>
+        <w:t xml:space="preserve"> we need to make sure they can get most awards in mining if they finished their job.</w:t>
       </w:r>
     </w:p>
     <w:p>
@@ -4410,7 +4871,21 @@
         <w:rPr>
           <w:rFonts w:hint="eastAsia"/>
         </w:rPr>
-        <w:t xml:space="preserve">For example, We have 16 nodes (generation =3, it begins from 0), we wish at least 4 nodes to save the slice. The slice CID begins with </w:t>
+        <w:t xml:space="preserve">For example, </w:t>
+      </w:r>
+      <w:proofErr w:type="gramStart"/>
+      <w:r>
+        <w:rPr>
+          <w:rFonts w:hint="eastAsia"/>
+        </w:rPr>
+        <w:t>We</w:t>
+      </w:r>
+      <w:proofErr w:type="gramEnd"/>
+      <w:r>
+        <w:rPr>
+          <w:rFonts w:hint="eastAsia"/>
+        </w:rPr>
+        <w:t xml:space="preserve"> have 16 nodes (generation =3, it begins from 0), we wish at least 4 nodes to save the slice. The slice CID begins with </w:t>
       </w:r>
       <w:r>
         <w:t>“</w:t>
@@ -4428,7 +4903,21 @@
         <w:rPr>
           <w:rFonts w:hint="eastAsia"/>
         </w:rPr>
-        <w:t xml:space="preserve">. All 16 nodes save the slice ,how many award should each node get? </w:t>
+        <w:t xml:space="preserve">. All 16 nodes save the </w:t>
+      </w:r>
+      <w:proofErr w:type="gramStart"/>
+      <w:r>
+        <w:rPr>
+          <w:rFonts w:hint="eastAsia"/>
+        </w:rPr>
+        <w:t>slice ,how</w:t>
+      </w:r>
+      <w:proofErr w:type="gramEnd"/>
+      <w:r>
+        <w:rPr>
+          <w:rFonts w:hint="eastAsia"/>
+        </w:rPr>
+        <w:t xml:space="preserve"> many award should each node get? </w:t>
       </w:r>
     </w:p>
     <w:p>
@@ -4514,6 +5003,7 @@
         </w:rPr>
         <w:t>01</w:t>
       </w:r>
+      <w:proofErr w:type="gramStart"/>
       <w:r>
         <w:t>”</w:t>
       </w:r>
@@ -4521,7 +5011,14 @@
         <w:rPr>
           <w:rFonts w:hint="eastAsia"/>
         </w:rPr>
-        <w:t xml:space="preserve"> , has </w:t>
+        <w:t xml:space="preserve"> ,</w:t>
+      </w:r>
+      <w:proofErr w:type="gramEnd"/>
+      <w:r>
+        <w:rPr>
+          <w:rFonts w:hint="eastAsia"/>
+        </w:rPr>
+        <w:t xml:space="preserve"> has </w:t>
       </w:r>
       <w:proofErr w:type="spellStart"/>
       <w:r>
@@ -4599,7 +5096,21 @@
         <w:rPr>
           <w:rFonts w:hint="eastAsia"/>
         </w:rPr>
-        <w:t xml:space="preserve">The nodes begins with </w:t>
+        <w:t xml:space="preserve">The nodes </w:t>
+      </w:r>
+      <w:proofErr w:type="gramStart"/>
+      <w:r>
+        <w:rPr>
+          <w:rFonts w:hint="eastAsia"/>
+        </w:rPr>
+        <w:t>begins</w:t>
+      </w:r>
+      <w:proofErr w:type="gramEnd"/>
+      <w:r>
+        <w:rPr>
+          <w:rFonts w:hint="eastAsia"/>
+        </w:rPr>
+        <w:t xml:space="preserve"> with </w:t>
       </w:r>
       <w:r>
         <w:t>“</w:t>
@@ -4881,33 +5392,69 @@
       <w:pPr>
         <w:ind w:firstLine="420"/>
       </w:pPr>
-      <w:r>
-        <w:rPr>
-          <w:rFonts w:hint="eastAsia"/>
-        </w:rPr>
-        <w:t>So we have 4 nodes weighted 4, 4 nodes weighted 2, 8 nodes weighted 1. the total award base should be 4*4+4*2+8*1=32. Every green node gets 4/32 of the award, every yellow node gets 2/32 of the award, every purple node gets 1/32 of the award.</w:t>
-      </w:r>
-    </w:p>
-    <w:p>
-      <w:pPr>
-        <w:ind w:firstLine="420"/>
-      </w:pPr>
-      <w:r>
-        <w:rPr>
-          <w:rFonts w:hint="eastAsia"/>
-        </w:rPr>
-        <w:t>In this way, green nodes will try their best to save the slice. The purple nodes, if their storage and bandwidth is not that good, they will drop this slice, and try to store the slices located in their space. So we can get most efficient storage network.</w:t>
-      </w:r>
-    </w:p>
-    <w:p>
-      <w:pPr>
-        <w:ind w:firstLine="420"/>
-      </w:pPr>
-      <w:r>
-        <w:rPr>
-          <w:rFonts w:hint="eastAsia"/>
-        </w:rPr>
-        <w:t xml:space="preserve">The endorser nodes local connection to the DA Layer should be even aligned, so they can have as many generation connections as possible. When an endorser node try to get a block slice begins with </w:t>
+      <w:proofErr w:type="gramStart"/>
+      <w:r>
+        <w:rPr>
+          <w:rFonts w:hint="eastAsia"/>
+        </w:rPr>
+        <w:t>So</w:t>
+      </w:r>
+      <w:proofErr w:type="gramEnd"/>
+      <w:r>
+        <w:rPr>
+          <w:rFonts w:hint="eastAsia"/>
+        </w:rPr>
+        <w:t xml:space="preserve"> we have 4 nodes weighted 4, 4 nodes weighted 2, 8 nodes weighted 1. the total award base should be 4*4+4*2+8*1=32. Every green node gets 4/32 of the award, every yellow node gets 2/32 of the award, every purple node gets 1/32 of the award.</w:t>
+      </w:r>
+    </w:p>
+    <w:p>
+      <w:pPr>
+        <w:ind w:firstLine="420"/>
+      </w:pPr>
+      <w:r>
+        <w:rPr>
+          <w:rFonts w:hint="eastAsia"/>
+        </w:rPr>
+        <w:t xml:space="preserve">In this way, green nodes will try their best to save the slice. The purple nodes, if their storage and bandwidth is not that good, they will drop this slice, and try to store the slices located in their space. </w:t>
+      </w:r>
+      <w:proofErr w:type="gramStart"/>
+      <w:r>
+        <w:rPr>
+          <w:rFonts w:hint="eastAsia"/>
+        </w:rPr>
+        <w:t>So</w:t>
+      </w:r>
+      <w:proofErr w:type="gramEnd"/>
+      <w:r>
+        <w:rPr>
+          <w:rFonts w:hint="eastAsia"/>
+        </w:rPr>
+        <w:t xml:space="preserve"> we can get most efficient storage network.</w:t>
+      </w:r>
+    </w:p>
+    <w:p>
+      <w:pPr>
+        <w:ind w:firstLine="420"/>
+      </w:pPr>
+      <w:r>
+        <w:rPr>
+          <w:rFonts w:hint="eastAsia"/>
+        </w:rPr>
+        <w:t xml:space="preserve">The endorser nodes local connection to the DA Layer should be even aligned, so they can have as many generation connections as possible. When an endorser node </w:t>
+      </w:r>
+      <w:proofErr w:type="gramStart"/>
+      <w:r>
+        <w:rPr>
+          <w:rFonts w:hint="eastAsia"/>
+        </w:rPr>
+        <w:t>try</w:t>
+      </w:r>
+      <w:proofErr w:type="gramEnd"/>
+      <w:r>
+        <w:rPr>
+          <w:rFonts w:hint="eastAsia"/>
+        </w:rPr>
+        <w:t xml:space="preserve"> to get a block slice begins with </w:t>
       </w:r>
       <w:r>
         <w:t>“</w:t>
@@ -5205,7 +5752,21 @@
         <w:rPr>
           <w:rFonts w:hint="eastAsia"/>
         </w:rPr>
-        <w:t>ll give a solution, it can help on the 2</w:t>
+        <w:t xml:space="preserve">ll give a </w:t>
+      </w:r>
+      <w:proofErr w:type="gramStart"/>
+      <w:r>
+        <w:rPr>
+          <w:rFonts w:hint="eastAsia"/>
+        </w:rPr>
+        <w:t>solution,</w:t>
+      </w:r>
+      <w:proofErr w:type="gramEnd"/>
+      <w:r>
+        <w:rPr>
+          <w:rFonts w:hint="eastAsia"/>
+        </w:rPr>
+        <w:t xml:space="preserve"> it can help on the 2</w:t>
       </w:r>
       <w:r>
         <w:rPr>
@@ -5666,7 +6227,21 @@
         <w:rPr>
           <w:rFonts w:hint="eastAsia"/>
         </w:rPr>
-        <w:t xml:space="preserve"> should be very large , KZG proof for blob n should be very small and cheap to verify comparing to SPV proof.  And the </w:t>
+        <w:t xml:space="preserve"> should be very </w:t>
+      </w:r>
+      <w:proofErr w:type="gramStart"/>
+      <w:r>
+        <w:rPr>
+          <w:rFonts w:hint="eastAsia"/>
+        </w:rPr>
+        <w:t>large ,</w:t>
+      </w:r>
+      <w:proofErr w:type="gramEnd"/>
+      <w:r>
+        <w:rPr>
+          <w:rFonts w:hint="eastAsia"/>
+        </w:rPr>
+        <w:t xml:space="preserve"> KZG proof for blob n should be very small and cheap to verify comparing to SPV proof.  And the </w:t>
       </w:r>
       <w:r>
         <w:t>“</w:t>
@@ -5819,7 +6394,21 @@
         <w:rPr>
           <w:rFonts w:hint="eastAsia"/>
         </w:rPr>
-        <w:t xml:space="preserve">. We generate a random number ,named </w:t>
+        <w:t xml:space="preserve">. We generate a random </w:t>
+      </w:r>
+      <w:proofErr w:type="gramStart"/>
+      <w:r>
+        <w:rPr>
+          <w:rFonts w:hint="eastAsia"/>
+        </w:rPr>
+        <w:t>number ,named</w:t>
+      </w:r>
+      <w:proofErr w:type="gramEnd"/>
+      <w:r>
+        <w:rPr>
+          <w:rFonts w:hint="eastAsia"/>
+        </w:rPr>
+        <w:t xml:space="preserve"> </w:t>
       </w:r>
       <w:r>
         <w:t>“</w:t>
@@ -6010,7 +6599,21 @@
         <w:rPr>
           <w:rFonts w:hint="eastAsia"/>
         </w:rPr>
-        <w:t>. the latest 1% blobs have a weight of 100 for each, latest 1%-10% blobs has a weight of 10 for each, all other blobs have a weight of 1. in this way, new blobs are more likely to be checked.</w:t>
+        <w:t xml:space="preserve">. the latest 1% blobs have a weight of 100 for each, latest 1%-10% blobs </w:t>
+      </w:r>
+      <w:proofErr w:type="gramStart"/>
+      <w:r>
+        <w:rPr>
+          <w:rFonts w:hint="eastAsia"/>
+        </w:rPr>
+        <w:t>has</w:t>
+      </w:r>
+      <w:proofErr w:type="gramEnd"/>
+      <w:r>
+        <w:rPr>
+          <w:rFonts w:hint="eastAsia"/>
+        </w:rPr>
+        <w:t xml:space="preserve"> a weight of 10 for each, all other blobs have a weight of 1. in this way, new blobs are more likely to be checked.</w:t>
       </w:r>
     </w:p>
     <w:p>
@@ -6140,7 +6743,21 @@
         <w:rPr>
           <w:rFonts w:hint="eastAsia"/>
         </w:rPr>
-        <w:t xml:space="preserve"> (to make sure DA node stored the data itself, not just a hash). So the </w:t>
+        <w:t xml:space="preserve"> (to make sure DA node stored the data itself, not just a hash). </w:t>
+      </w:r>
+      <w:proofErr w:type="gramStart"/>
+      <w:r>
+        <w:rPr>
+          <w:rFonts w:hint="eastAsia"/>
+        </w:rPr>
+        <w:t>So</w:t>
+      </w:r>
+      <w:proofErr w:type="gramEnd"/>
+      <w:r>
+        <w:rPr>
+          <w:rFonts w:hint="eastAsia"/>
+        </w:rPr>
+        <w:t xml:space="preserve"> the </w:t>
       </w:r>
       <w:r>
         <w:t>“</w:t>
@@ -6167,7 +6784,21 @@
         <w:rPr>
           <w:rFonts w:hint="eastAsia"/>
         </w:rPr>
-        <w:t>s id is different, so their proof is different. So no one could copy and use other node</w:t>
+        <w:t xml:space="preserve">s id is different, so their proof is different. </w:t>
+      </w:r>
+      <w:proofErr w:type="gramStart"/>
+      <w:r>
+        <w:rPr>
+          <w:rFonts w:hint="eastAsia"/>
+        </w:rPr>
+        <w:t>So</w:t>
+      </w:r>
+      <w:proofErr w:type="gramEnd"/>
+      <w:r>
+        <w:rPr>
+          <w:rFonts w:hint="eastAsia"/>
+        </w:rPr>
+        <w:t xml:space="preserve"> no one could copy and use other node</w:t>
       </w:r>
       <w:r>
         <w:t>’</w:t>
@@ -6291,7 +6922,21 @@
         <w:rPr>
           <w:rFonts w:hint="eastAsia"/>
         </w:rPr>
-        <w:t xml:space="preserve"> contract. So the contract could verify each node</w:t>
+        <w:t xml:space="preserve"> contract. </w:t>
+      </w:r>
+      <w:proofErr w:type="gramStart"/>
+      <w:r>
+        <w:rPr>
+          <w:rFonts w:hint="eastAsia"/>
+        </w:rPr>
+        <w:t>So</w:t>
+      </w:r>
+      <w:proofErr w:type="gramEnd"/>
+      <w:r>
+        <w:rPr>
+          <w:rFonts w:hint="eastAsia"/>
+        </w:rPr>
+        <w:t xml:space="preserve"> the contract could verify each node</w:t>
       </w:r>
       <w:r>
         <w:t>’</w:t>
@@ -6300,7 +6945,14 @@
         <w:rPr>
           <w:rFonts w:hint="eastAsia"/>
         </w:rPr>
-        <w:t>s proof. If one node don</w:t>
+        <w:t xml:space="preserve">s proof. If one node </w:t>
+      </w:r>
+      <w:proofErr w:type="gramStart"/>
+      <w:r>
+        <w:rPr>
+          <w:rFonts w:hint="eastAsia"/>
+        </w:rPr>
+        <w:t>don</w:t>
       </w:r>
       <w:r>
         <w:t>’</w:t>
@@ -6309,7 +6961,14 @@
         <w:rPr>
           <w:rFonts w:hint="eastAsia"/>
         </w:rPr>
-        <w:t>t agree with another node</w:t>
+        <w:t>t</w:t>
+      </w:r>
+      <w:proofErr w:type="gramEnd"/>
+      <w:r>
+        <w:rPr>
+          <w:rFonts w:hint="eastAsia"/>
+        </w:rPr>
+        <w:t xml:space="preserve"> agree with another node</w:t>
       </w:r>
       <w:r>
         <w:t>’</w:t>
@@ -6490,7 +7149,21 @@
         <w:rPr>
           <w:rFonts w:hint="eastAsia"/>
         </w:rPr>
-        <w:t>It could make sure the DA nodes store the blob in the long run. Because storage cost is much cheaper than be slashed , DA nodes don</w:t>
+        <w:t xml:space="preserve">It could make sure the DA nodes store the blob in the long run. Because storage cost is much cheaper than be </w:t>
+      </w:r>
+      <w:proofErr w:type="gramStart"/>
+      <w:r>
+        <w:rPr>
+          <w:rFonts w:hint="eastAsia"/>
+        </w:rPr>
+        <w:t>slashed ,</w:t>
+      </w:r>
+      <w:proofErr w:type="gramEnd"/>
+      <w:r>
+        <w:rPr>
+          <w:rFonts w:hint="eastAsia"/>
+        </w:rPr>
+        <w:t xml:space="preserve"> DA nodes don</w:t>
       </w:r>
       <w:r>
         <w:t>’</w:t>
@@ -6640,7 +7313,21 @@
         <w:rPr>
           <w:rFonts w:hint="eastAsia"/>
         </w:rPr>
-        <w:t xml:space="preserve"> step , if all DA nodes are controlled by the same one, even they all deleted the </w:t>
+        <w:t xml:space="preserve"> </w:t>
+      </w:r>
+      <w:proofErr w:type="gramStart"/>
+      <w:r>
+        <w:rPr>
+          <w:rFonts w:hint="eastAsia"/>
+        </w:rPr>
+        <w:t>step ,</w:t>
+      </w:r>
+      <w:proofErr w:type="gramEnd"/>
+      <w:r>
+        <w:rPr>
+          <w:rFonts w:hint="eastAsia"/>
+        </w:rPr>
+        <w:t xml:space="preserve"> if all DA nodes are controlled by the same one, even they all deleted the </w:t>
       </w:r>
       <w:proofErr w:type="spellStart"/>
       <w:r>
@@ -6812,7 +7499,21 @@
         <w:rPr>
           <w:rFonts w:hint="eastAsia"/>
         </w:rPr>
-        <w:t xml:space="preserve"> id may contain the hash of the data(I guess), so we can directly verify it. But the blob maybe large, how could we do it in a decentralized way? </w:t>
+        <w:t xml:space="preserve"> id may contain the hash of the </w:t>
+      </w:r>
+      <w:proofErr w:type="gramStart"/>
+      <w:r>
+        <w:rPr>
+          <w:rFonts w:hint="eastAsia"/>
+        </w:rPr>
+        <w:t>data(</w:t>
+      </w:r>
+      <w:proofErr w:type="gramEnd"/>
+      <w:r>
+        <w:rPr>
+          <w:rFonts w:hint="eastAsia"/>
+        </w:rPr>
+        <w:t xml:space="preserve">I guess), so we can directly verify it. But the blob maybe large, how could we do it in a decentralized way? </w:t>
       </w:r>
     </w:p>
     <w:p/>
@@ -7596,7 +8297,21 @@
         <w:rPr>
           <w:rFonts w:hint="eastAsia"/>
         </w:rPr>
-        <w:t xml:space="preserve">ll have a special market , please refer to the </w:t>
+        <w:t xml:space="preserve">ll have a special </w:t>
+      </w:r>
+      <w:proofErr w:type="gramStart"/>
+      <w:r>
+        <w:rPr>
+          <w:rFonts w:hint="eastAsia"/>
+        </w:rPr>
+        <w:t>market ,</w:t>
+      </w:r>
+      <w:proofErr w:type="gramEnd"/>
+      <w:r>
+        <w:rPr>
+          <w:rFonts w:hint="eastAsia"/>
+        </w:rPr>
+        <w:t xml:space="preserve"> please refer to the </w:t>
       </w:r>
       <w:r>
         <w:t>“</w:t>
@@ -7738,6 +8453,7 @@
       <w:r>
         <w:t>“</w:t>
       </w:r>
+      <w:proofErr w:type="gramStart"/>
       <w:r>
         <w:rPr>
           <w:rFonts w:hint="eastAsia"/>
@@ -7751,7 +8467,14 @@
         <w:rPr>
           <w:rFonts w:hint="eastAsia"/>
         </w:rPr>
-        <w:t>(data token).</w:t>
+        <w:t>(</w:t>
+      </w:r>
+      <w:proofErr w:type="gramEnd"/>
+      <w:r>
+        <w:rPr>
+          <w:rFonts w:hint="eastAsia"/>
+        </w:rPr>
+        <w:t>data token).</w:t>
       </w:r>
     </w:p>
     <w:p>
@@ -7778,7 +8501,21 @@
           <w:rFonts w:hint="eastAsia"/>
         </w:rPr>
         <w:lastRenderedPageBreak/>
-        <w:t>both have pre-mint and airdrop ,and have token market to buy and sell.</w:t>
+        <w:t xml:space="preserve">both have pre-mint and </w:t>
+      </w:r>
+      <w:proofErr w:type="gramStart"/>
+      <w:r>
+        <w:rPr>
+          <w:rFonts w:hint="eastAsia"/>
+        </w:rPr>
+        <w:t>airdrop ,and</w:t>
+      </w:r>
+      <w:proofErr w:type="gramEnd"/>
+      <w:r>
+        <w:rPr>
+          <w:rFonts w:hint="eastAsia"/>
+        </w:rPr>
+        <w:t xml:space="preserve"> have token market to buy and sell.</w:t>
       </w:r>
     </w:p>
     <w:p>
@@ -8035,7 +8772,23 @@
           <w:rFonts w:eastAsia="Malgun Gothic Semilight" w:cs="Malgun Gothic Semilight" w:hint="eastAsia"/>
           <w:szCs w:val="21"/>
         </w:rPr>
-        <w:t xml:space="preserve"> must follow the results of this stage. So this stage should be decentralized.</w:t>
+        <w:t xml:space="preserve"> must follow the results of this stage. </w:t>
+      </w:r>
+      <w:proofErr w:type="gramStart"/>
+      <w:r>
+        <w:rPr>
+          <w:rFonts w:eastAsia="Malgun Gothic Semilight" w:cs="Malgun Gothic Semilight" w:hint="eastAsia"/>
+          <w:szCs w:val="21"/>
+        </w:rPr>
+        <w:t>So</w:t>
+      </w:r>
+      <w:proofErr w:type="gramEnd"/>
+      <w:r>
+        <w:rPr>
+          <w:rFonts w:eastAsia="Malgun Gothic Semilight" w:cs="Malgun Gothic Semilight" w:hint="eastAsia"/>
+          <w:szCs w:val="21"/>
+        </w:rPr>
+        <w:t xml:space="preserve"> this stage should be decentralized.</w:t>
       </w:r>
     </w:p>
     <w:p>
@@ -8067,7 +8820,23 @@
           <w:rFonts w:eastAsia="Malgun Gothic Semilight" w:cs="Malgun Gothic Semilight" w:hint="eastAsia"/>
           <w:szCs w:val="21"/>
         </w:rPr>
-        <w:t xml:space="preserve"> and latest state that committed in stage 1 can be trusted. No matter who build the proof and commit it, there</w:t>
+        <w:t xml:space="preserve"> and latest state that committed in stage 1 can be trusted. No matter who </w:t>
+      </w:r>
+      <w:proofErr w:type="gramStart"/>
+      <w:r>
+        <w:rPr>
+          <w:rFonts w:eastAsia="Malgun Gothic Semilight" w:cs="Malgun Gothic Semilight" w:hint="eastAsia"/>
+          <w:szCs w:val="21"/>
+        </w:rPr>
+        <w:t>build</w:t>
+      </w:r>
+      <w:proofErr w:type="gramEnd"/>
+      <w:r>
+        <w:rPr>
+          <w:rFonts w:eastAsia="Malgun Gothic Semilight" w:cs="Malgun Gothic Semilight" w:hint="eastAsia"/>
+          <w:szCs w:val="21"/>
+        </w:rPr>
+        <w:t xml:space="preserve"> the proof and commit it, there</w:t>
       </w:r>
       <w:r>
         <w:rPr>
@@ -8112,6 +8881,28 @@
     </w:p>
     <w:p>
       <w:pPr>
+        <w:rPr>
+          <w:rFonts w:hint="eastAsia"/>
+        </w:rPr>
+      </w:pPr>
+      <w:r>
+        <w:tab/>
+        <w:t xml:space="preserve">I have a specific doc about Decentralizing ZK Rollup, please check it </w:t>
+      </w:r>
+      <w:hyperlink r:id="rId29" w:history="1">
+        <w:r>
+          <w:rPr>
+            <w:rStyle w:val="a5"/>
+          </w:rPr>
+          <w:t>here</w:t>
+        </w:r>
+      </w:hyperlink>
+      <w:r>
+        <w:t>.</w:t>
+      </w:r>
+    </w:p>
+    <w:p>
+      <w:pPr>
         <w:ind w:firstLine="420"/>
         <w:rPr>
           <w:rFonts w:eastAsia="Malgun Gothic Semilight" w:cs="Malgun Gothic Semilight"/>
@@ -8176,7 +8967,23 @@
           <w:rFonts w:eastAsia="Malgun Gothic Semilight" w:cs="Malgun Gothic Semilight" w:hint="eastAsia"/>
           <w:szCs w:val="21"/>
         </w:rPr>
-        <w:t xml:space="preserve">For consensus, normally we can use POS , so stage and BFT is needed. Here we can consider </w:t>
+        <w:t xml:space="preserve">For consensus, normally we can use </w:t>
+      </w:r>
+      <w:proofErr w:type="gramStart"/>
+      <w:r>
+        <w:rPr>
+          <w:rFonts w:eastAsia="Malgun Gothic Semilight" w:cs="Malgun Gothic Semilight" w:hint="eastAsia"/>
+          <w:szCs w:val="21"/>
+        </w:rPr>
+        <w:t>POS ,</w:t>
+      </w:r>
+      <w:proofErr w:type="gramEnd"/>
+      <w:r>
+        <w:rPr>
+          <w:rFonts w:eastAsia="Malgun Gothic Semilight" w:cs="Malgun Gothic Semilight" w:hint="eastAsia"/>
+          <w:szCs w:val="21"/>
+        </w:rPr>
+        <w:t xml:space="preserve"> so stage and BFT is needed. Here we can consider </w:t>
       </w:r>
       <w:proofErr w:type="spellStart"/>
       <w:r>
@@ -8393,7 +9200,23 @@
           <w:rFonts w:eastAsia="Malgun Gothic Semilight" w:cs="Malgun Gothic Semilight"/>
           <w:szCs w:val="21"/>
         </w:rPr>
-        <w:t xml:space="preserve">Each builder can produce a candidate block, the block must contains the </w:t>
+        <w:t xml:space="preserve">Each builder can produce a candidate block, the block must </w:t>
+      </w:r>
+      <w:proofErr w:type="gramStart"/>
+      <w:r>
+        <w:rPr>
+          <w:rFonts w:eastAsia="Malgun Gothic Semilight" w:cs="Malgun Gothic Semilight"/>
+          <w:szCs w:val="21"/>
+        </w:rPr>
+        <w:t>contains</w:t>
+      </w:r>
+      <w:proofErr w:type="gramEnd"/>
+      <w:r>
+        <w:rPr>
+          <w:rFonts w:eastAsia="Malgun Gothic Semilight" w:cs="Malgun Gothic Semilight"/>
+          <w:szCs w:val="21"/>
+        </w:rPr>
+        <w:t xml:space="preserve"> the </w:t>
       </w:r>
       <w:proofErr w:type="spellStart"/>
       <w:r>
@@ -8568,6 +9391,7 @@
         <w:t xml:space="preserve">not be </w:t>
       </w:r>
       <w:proofErr w:type="spellStart"/>
+      <w:proofErr w:type="gramStart"/>
       <w:r>
         <w:rPr>
           <w:rFonts w:eastAsia="Malgun Gothic Semilight" w:cs="Malgun Gothic Semilight"/>
@@ -8576,6 +9400,7 @@
         <w:t>choosen.But</w:t>
       </w:r>
       <w:proofErr w:type="spellEnd"/>
+      <w:proofErr w:type="gramEnd"/>
       <w:r>
         <w:rPr>
           <w:rFonts w:eastAsia="Malgun Gothic Semilight" w:cs="Malgun Gothic Semilight"/>
@@ -8659,7 +9484,7 @@
                     </pic:cNvPicPr>
                   </pic:nvPicPr>
                   <pic:blipFill>
-                    <a:blip r:embed="rId29"/>
+                    <a:blip r:embed="rId30"/>
                     <a:stretch>
                       <a:fillRect/>
                     </a:stretch>
@@ -8697,7 +9522,23 @@
           <w:rFonts w:eastAsia="Malgun Gothic Semilight" w:cs="Malgun Gothic Semilight" w:hint="eastAsia"/>
           <w:szCs w:val="21"/>
         </w:rPr>
-        <w:t>On above figure, we have L1 &amp; L2 blocks, and the ZK proof builders. Actually L2 blocks maybe much more than L1, here</w:t>
+        <w:t xml:space="preserve">On above figure, we have L1 &amp; L2 blocks, and the ZK proof builders. </w:t>
+      </w:r>
+      <w:proofErr w:type="gramStart"/>
+      <w:r>
+        <w:rPr>
+          <w:rFonts w:eastAsia="Malgun Gothic Semilight" w:cs="Malgun Gothic Semilight" w:hint="eastAsia"/>
+          <w:szCs w:val="21"/>
+        </w:rPr>
+        <w:t>Actually</w:t>
+      </w:r>
+      <w:proofErr w:type="gramEnd"/>
+      <w:r>
+        <w:rPr>
+          <w:rFonts w:eastAsia="Malgun Gothic Semilight" w:cs="Malgun Gothic Semilight" w:hint="eastAsia"/>
+          <w:szCs w:val="21"/>
+        </w:rPr>
+        <w:t xml:space="preserve"> L2 blocks maybe much more than L1, here</w:t>
       </w:r>
       <w:r>
         <w:rPr>
@@ -8757,7 +9598,15 @@
           <w:rFonts w:eastAsia="Malgun Gothic Semilight" w:cs="Malgun Gothic Semilight" w:hint="eastAsia"/>
           <w:szCs w:val="21"/>
         </w:rPr>
-        <w:t>ll commit the details on L1, that</w:t>
+        <w:t xml:space="preserve">ll commit the </w:t>
+      </w:r>
+      <w:r>
+        <w:rPr>
+          <w:rFonts w:eastAsia="Malgun Gothic Semilight" w:cs="Malgun Gothic Semilight" w:hint="eastAsia"/>
+          <w:szCs w:val="21"/>
+        </w:rPr>
+        <w:lastRenderedPageBreak/>
+        <w:t>details on L1, that</w:t>
       </w:r>
       <w:r>
         <w:rPr>
@@ -8785,23 +9634,38 @@
           <w:rFonts w:eastAsia="Malgun Gothic Semilight" w:cs="Malgun Gothic Semilight" w:hint="eastAsia"/>
           <w:szCs w:val="21"/>
         </w:rPr>
-        <w:t xml:space="preserve">s commit n, commit n+1, n+2...etc. </w:t>
-      </w:r>
-    </w:p>
-    <w:p>
-      <w:pPr>
-        <w:ind w:firstLine="420"/>
-        <w:rPr>
-          <w:rFonts w:eastAsia="Malgun Gothic Semilight" w:cs="Malgun Gothic Semilight"/>
-          <w:szCs w:val="21"/>
-        </w:rPr>
-      </w:pPr>
-      <w:r>
-        <w:rPr>
-          <w:rFonts w:eastAsia="Malgun Gothic Semilight" w:cs="Malgun Gothic Semilight" w:hint="eastAsia"/>
-          <w:szCs w:val="21"/>
-        </w:rPr>
-        <w:lastRenderedPageBreak/>
+        <w:t xml:space="preserve">s </w:t>
+      </w:r>
+      <w:proofErr w:type="gramStart"/>
+      <w:r>
+        <w:rPr>
+          <w:rFonts w:eastAsia="Malgun Gothic Semilight" w:cs="Malgun Gothic Semilight" w:hint="eastAsia"/>
+          <w:szCs w:val="21"/>
+        </w:rPr>
+        <w:t>commit</w:t>
+      </w:r>
+      <w:proofErr w:type="gramEnd"/>
+      <w:r>
+        <w:rPr>
+          <w:rFonts w:eastAsia="Malgun Gothic Semilight" w:cs="Malgun Gothic Semilight" w:hint="eastAsia"/>
+          <w:szCs w:val="21"/>
+        </w:rPr>
+        <w:t xml:space="preserve"> n, commit n+1, n+2...etc. </w:t>
+      </w:r>
+    </w:p>
+    <w:p>
+      <w:pPr>
+        <w:ind w:firstLine="420"/>
+        <w:rPr>
+          <w:rFonts w:eastAsia="Malgun Gothic Semilight" w:cs="Malgun Gothic Semilight"/>
+          <w:szCs w:val="21"/>
+        </w:rPr>
+      </w:pPr>
+      <w:r>
+        <w:rPr>
+          <w:rFonts w:eastAsia="Malgun Gothic Semilight" w:cs="Malgun Gothic Semilight" w:hint="eastAsia"/>
+          <w:szCs w:val="21"/>
+        </w:rPr>
         <w:t>We have many candidate ZK proof builders, and an auction of the right of building a proof for certain block. When block n is confirmed on L2, the auction of block2 starts, the ZK builders needs to evaluate and promise how long it can create the ZK proof, the auction contract will consider the promise, and the weight that builder has, to decide which ZK builder gets this job. The builder</w:t>
       </w:r>
       <w:r>
@@ -8835,6 +9699,7 @@
         <w:t xml:space="preserve">. if he exceeded the time he promised before, or he uploaded the false proof, the weight maybe </w:t>
       </w:r>
       <w:proofErr w:type="spellStart"/>
+      <w:proofErr w:type="gramStart"/>
       <w:r>
         <w:rPr>
           <w:rFonts w:eastAsia="Malgun Gothic Semilight" w:cs="Malgun Gothic Semilight" w:hint="eastAsia"/>
@@ -8843,6 +9708,7 @@
         <w:t>decreased.We</w:t>
       </w:r>
       <w:proofErr w:type="spellEnd"/>
+      <w:proofErr w:type="gramEnd"/>
       <w:r>
         <w:rPr>
           <w:rFonts w:eastAsia="Malgun Gothic Semilight" w:cs="Malgun Gothic Semilight" w:hint="eastAsia"/>
@@ -9162,6 +10028,7 @@
       <w:pPr>
         <w:ind w:firstLine="420"/>
       </w:pPr>
+      <w:proofErr w:type="gramStart"/>
       <w:r>
         <w:rPr>
           <w:rFonts w:hint="eastAsia"/>
@@ -9176,6 +10043,7 @@
         </w:rPr>
         <w:t>:</w:t>
       </w:r>
+      <w:proofErr w:type="gramEnd"/>
     </w:p>
     <w:p>
       <w:pPr>
@@ -9213,11 +10081,11 @@
         <w:t xml:space="preserve">set </w:t>
       </w:r>
       <w:r>
-        <w:t xml:space="preserve">should be updated in the block head, or at least a proof should be at the head, so light clients could get the right </w:t>
+        <w:t xml:space="preserve">should be updated in the block </w:t>
       </w:r>
       <w:r>
         <w:lastRenderedPageBreak/>
-        <w:t xml:space="preserve">validator </w:t>
+        <w:t xml:space="preserve">head, or at least a proof should be at the head, so light clients could get the right validator </w:t>
       </w:r>
       <w:r>
         <w:rPr>
@@ -9307,7 +10175,15 @@
         <w:t>set (At least 2/3 validators signed it)</w:t>
       </w:r>
       <w:r>
-        <w:t xml:space="preserve">, they can verify the signature , they </w:t>
+        <w:t xml:space="preserve">, they can verify the </w:t>
+      </w:r>
+      <w:proofErr w:type="gramStart"/>
+      <w:r>
+        <w:t>signature ,</w:t>
+      </w:r>
+      <w:proofErr w:type="gramEnd"/>
+      <w:r>
+        <w:t xml:space="preserve"> they </w:t>
       </w:r>
       <w:r>
         <w:rPr>
@@ -9359,14 +10235,55 @@
           <w:rFonts w:eastAsia="Malgun Gothic Semilight" w:cs="Malgun Gothic Semilight"/>
           <w:szCs w:val="21"/>
         </w:rPr>
-        <w:t>doing above job, light clients also can get a right block head list, and the cost is low (only save validator list, and verify some signatures) . And we don't need DAS .</w:t>
-      </w:r>
-      <w:r>
-        <w:rPr>
-          <w:rFonts w:eastAsia="Malgun Gothic Semilight" w:cs="Malgun Gothic Semilight" w:hint="eastAsia"/>
-          <w:szCs w:val="21"/>
-        </w:rPr>
-        <w:t xml:space="preserve"> Actually similar solution is used in COSMOS for cross chain.</w:t>
+        <w:t>doing above job, light clients also can get a right block head list, and the cost is low (only save validator list, and verify some signatures</w:t>
+      </w:r>
+      <w:proofErr w:type="gramStart"/>
+      <w:r>
+        <w:rPr>
+          <w:rFonts w:eastAsia="Malgun Gothic Semilight" w:cs="Malgun Gothic Semilight"/>
+          <w:szCs w:val="21"/>
+        </w:rPr>
+        <w:t>) .</w:t>
+      </w:r>
+      <w:proofErr w:type="gramEnd"/>
+      <w:r>
+        <w:rPr>
+          <w:rFonts w:eastAsia="Malgun Gothic Semilight" w:cs="Malgun Gothic Semilight"/>
+          <w:szCs w:val="21"/>
+        </w:rPr>
+        <w:t xml:space="preserve"> And we don't need </w:t>
+      </w:r>
+      <w:proofErr w:type="gramStart"/>
+      <w:r>
+        <w:rPr>
+          <w:rFonts w:eastAsia="Malgun Gothic Semilight" w:cs="Malgun Gothic Semilight"/>
+          <w:szCs w:val="21"/>
+        </w:rPr>
+        <w:t>DAS .</w:t>
+      </w:r>
+      <w:proofErr w:type="gramEnd"/>
+      <w:r>
+        <w:rPr>
+          <w:rFonts w:eastAsia="Malgun Gothic Semilight" w:cs="Malgun Gothic Semilight" w:hint="eastAsia"/>
+          <w:szCs w:val="21"/>
+        </w:rPr>
+        <w:t xml:space="preserve"> </w:t>
+      </w:r>
+      <w:proofErr w:type="gramStart"/>
+      <w:r>
+        <w:rPr>
+          <w:rFonts w:eastAsia="Malgun Gothic Semilight" w:cs="Malgun Gothic Semilight" w:hint="eastAsia"/>
+          <w:szCs w:val="21"/>
+        </w:rPr>
+        <w:t>Actually</w:t>
+      </w:r>
+      <w:proofErr w:type="gramEnd"/>
+      <w:r>
+        <w:rPr>
+          <w:rFonts w:eastAsia="Malgun Gothic Semilight" w:cs="Malgun Gothic Semilight" w:hint="eastAsia"/>
+          <w:szCs w:val="21"/>
+        </w:rPr>
+        <w:t xml:space="preserve"> similar solution is used in COSMOS for cross chain.</w:t>
       </w:r>
     </w:p>
     <w:p>
@@ -9419,7 +10336,15 @@
         <w:t xml:space="preserve"> </w:t>
       </w:r>
       <w:r>
-        <w:t xml:space="preserve">that malicious validators can cause , is much less than </w:t>
+        <w:t xml:space="preserve">that malicious validators can </w:t>
+      </w:r>
+      <w:proofErr w:type="gramStart"/>
+      <w:r>
+        <w:t>cause ,</w:t>
+      </w:r>
+      <w:proofErr w:type="gramEnd"/>
+      <w:r>
+        <w:t xml:space="preserve"> is much less than </w:t>
       </w:r>
       <w:r>
         <w:rPr>
@@ -9442,10 +10367,21 @@
         <w:rPr>
           <w:rFonts w:hint="eastAsia"/>
         </w:rPr>
-        <w:t xml:space="preserve">In DAS solution </w:t>
-      </w:r>
-      <w:r>
-        <w:t xml:space="preserve">,they could only </w:t>
+        <w:t xml:space="preserve">In DAS </w:t>
+      </w:r>
+      <w:proofErr w:type="gramStart"/>
+      <w:r>
+        <w:rPr>
+          <w:rFonts w:hint="eastAsia"/>
+        </w:rPr>
+        <w:t xml:space="preserve">solution </w:t>
+      </w:r>
+      <w:r>
+        <w:t>,they</w:t>
+      </w:r>
+      <w:proofErr w:type="gramEnd"/>
+      <w:r>
+        <w:t xml:space="preserve"> could only </w:t>
       </w:r>
       <w:r>
         <w:rPr>
@@ -9482,7 +10418,15 @@
       </w:r>
       <w:proofErr w:type="spellEnd"/>
       <w:r>
-        <w:t xml:space="preserve"> (like create unlimited token). if only 1 honest full node exists,  he can send fraud proof. </w:t>
+        <w:t xml:space="preserve"> (like create unlimited token). if only 1 honest full node </w:t>
+      </w:r>
+      <w:proofErr w:type="gramStart"/>
+      <w:r>
+        <w:t>exists,  he</w:t>
+      </w:r>
+      <w:proofErr w:type="gramEnd"/>
+      <w:r>
+        <w:t xml:space="preserve"> can send fraud proof. </w:t>
       </w:r>
     </w:p>
     <w:p>
@@ -9629,11 +10573,19 @@
       <w:pPr>
         <w:ind w:left="420"/>
       </w:pPr>
-      <w:r>
-        <w:rPr>
-          <w:rFonts w:hint="eastAsia"/>
-        </w:rPr>
-        <w:t>So we should choose proper solution on certain requirements.</w:t>
+      <w:proofErr w:type="gramStart"/>
+      <w:r>
+        <w:rPr>
+          <w:rFonts w:hint="eastAsia"/>
+        </w:rPr>
+        <w:t>So</w:t>
+      </w:r>
+      <w:proofErr w:type="gramEnd"/>
+      <w:r>
+        <w:rPr>
+          <w:rFonts w:hint="eastAsia"/>
+        </w:rPr>
+        <w:t xml:space="preserve"> we should choose proper solution on certain requirements.</w:t>
       </w:r>
     </w:p>
     <w:p>
@@ -9707,6 +10659,7 @@
         <w:rPr>
           <w:rFonts w:hint="eastAsia"/>
         </w:rPr>
+        <w:lastRenderedPageBreak/>
         <w:t>We should consider below targets:</w:t>
       </w:r>
     </w:p>
@@ -9721,7 +10674,6 @@
         <w:rPr>
           <w:rFonts w:hint="eastAsia"/>
         </w:rPr>
-        <w:lastRenderedPageBreak/>
         <w:t>Generate key pairs for players, and use it on chain.</w:t>
       </w:r>
     </w:p>
@@ -9848,7 +10800,21 @@
         <w:rPr>
           <w:rFonts w:hint="eastAsia"/>
         </w:rPr>
-        <w:t xml:space="preserve"> design complicated (ex. Needs an query to make sure a pk is used for an account).</w:t>
+        <w:t xml:space="preserve"> design complicated (ex. Needs </w:t>
+      </w:r>
+      <w:proofErr w:type="gramStart"/>
+      <w:r>
+        <w:rPr>
+          <w:rFonts w:hint="eastAsia"/>
+        </w:rPr>
+        <w:t>an</w:t>
+      </w:r>
+      <w:proofErr w:type="gramEnd"/>
+      <w:r>
+        <w:rPr>
+          <w:rFonts w:hint="eastAsia"/>
+        </w:rPr>
+        <w:t xml:space="preserve"> query to make sure a pk is used for an account).</w:t>
       </w:r>
     </w:p>
     <w:p>
@@ -9885,7 +10851,7 @@
                     </pic:cNvPicPr>
                   </pic:nvPicPr>
                   <pic:blipFill>
-                    <a:blip r:embed="rId30"/>
+                    <a:blip r:embed="rId31"/>
                     <a:stretch>
                       <a:fillRect/>
                     </a:stretch>
@@ -9958,8 +10924,16 @@
         <w:rPr>
           <w:rFonts w:hint="eastAsia"/>
         </w:rPr>
-        <w:t>Split the private key into M pieces, we can get a polynomial whose order is M-1, the private key pieces are the coefficients .</w:t>
-      </w:r>
+        <w:t xml:space="preserve">Split the private key into M pieces, we can get a polynomial whose order is M-1, the private key pieces are the </w:t>
+      </w:r>
+      <w:proofErr w:type="gramStart"/>
+      <w:r>
+        <w:rPr>
+          <w:rFonts w:hint="eastAsia"/>
+        </w:rPr>
+        <w:t>coefficients .</w:t>
+      </w:r>
+      <w:proofErr w:type="gramEnd"/>
     </w:p>
     <w:p>
       <w:pPr>
@@ -10207,6 +11181,7 @@
           <w:szCs w:val="21"/>
         </w:rPr>
       </w:pPr>
+      <w:proofErr w:type="gramStart"/>
       <w:r>
         <w:rPr>
           <w:rFonts w:eastAsia="Malgun Gothic Semilight" w:cs="Malgun Gothic Semilight"/>
@@ -10214,8 +11189,9 @@
           <w:bCs/>
           <w:szCs w:val="21"/>
         </w:rPr>
-        <w:t xml:space="preserve">Q : </w:t>
-      </w:r>
+        <w:t>Q :</w:t>
+      </w:r>
+      <w:proofErr w:type="gramEnd"/>
       <w:r>
         <w:rPr>
           <w:rFonts w:eastAsia="Malgun Gothic Semilight" w:cs="Malgun Gothic Semilight"/>
@@ -10223,6 +11199,15 @@
           <w:bCs/>
           <w:szCs w:val="21"/>
         </w:rPr>
+        <w:t xml:space="preserve"> </w:t>
+      </w:r>
+      <w:r>
+        <w:rPr>
+          <w:rFonts w:eastAsia="Malgun Gothic Semilight" w:cs="Malgun Gothic Semilight"/>
+          <w:b/>
+          <w:bCs/>
+          <w:szCs w:val="21"/>
+        </w:rPr>
         <w:tab/>
         <w:t xml:space="preserve">When does the </w:t>
       </w:r>
@@ -10254,12 +11239,21 @@
           <w:szCs w:val="21"/>
         </w:rPr>
       </w:pPr>
-      <w:r>
-        <w:rPr>
-          <w:rFonts w:eastAsia="Malgun Gothic Semilight" w:cs="Malgun Gothic Semilight"/>
-          <w:szCs w:val="21"/>
-        </w:rPr>
-        <w:t xml:space="preserve">A : </w:t>
+      <w:proofErr w:type="gramStart"/>
+      <w:r>
+        <w:rPr>
+          <w:rFonts w:eastAsia="Malgun Gothic Semilight" w:cs="Malgun Gothic Semilight"/>
+          <w:szCs w:val="21"/>
+        </w:rPr>
+        <w:t>A :</w:t>
+      </w:r>
+      <w:proofErr w:type="gramEnd"/>
+      <w:r>
+        <w:rPr>
+          <w:rFonts w:eastAsia="Malgun Gothic Semilight" w:cs="Malgun Gothic Semilight"/>
+          <w:szCs w:val="21"/>
+        </w:rPr>
+        <w:t xml:space="preserve"> </w:t>
       </w:r>
       <w:r>
         <w:rPr>
@@ -10305,6 +11299,7 @@
           <w:rFonts w:eastAsia="Malgun Gothic Semilight" w:cs="Malgun Gothic Semilight"/>
           <w:szCs w:val="21"/>
         </w:rPr>
+        <w:lastRenderedPageBreak/>
         <w:t xml:space="preserve">At this time, </w:t>
       </w:r>
       <w:proofErr w:type="spellStart"/>
@@ -10321,15 +11316,7 @@
           <w:rFonts w:eastAsia="Malgun Gothic Semilight" w:cs="Malgun Gothic Semilight"/>
           <w:szCs w:val="21"/>
         </w:rPr>
-        <w:t xml:space="preserve"> had been put into a block, but the L2 sequencers don’t have the state of </w:t>
-      </w:r>
-      <w:r>
-        <w:rPr>
-          <w:rFonts w:eastAsia="Malgun Gothic Semilight" w:cs="Malgun Gothic Semilight"/>
-          <w:szCs w:val="21"/>
-        </w:rPr>
-        <w:lastRenderedPageBreak/>
-        <w:t xml:space="preserve">the L3 </w:t>
+        <w:t xml:space="preserve"> had been put into a block, but the L2 sequencers don’t have the state of the L3 </w:t>
       </w:r>
       <w:proofErr w:type="spellStart"/>
       <w:r>
@@ -10375,7 +11362,23 @@
           <w:rFonts w:eastAsia="Malgun Gothic Semilight" w:cs="Malgun Gothic Semilight"/>
           <w:szCs w:val="21"/>
         </w:rPr>
-        <w:t>. So this point isn’t proper.</w:t>
+        <w:t xml:space="preserve">. </w:t>
+      </w:r>
+      <w:proofErr w:type="gramStart"/>
+      <w:r>
+        <w:rPr>
+          <w:rFonts w:eastAsia="Malgun Gothic Semilight" w:cs="Malgun Gothic Semilight"/>
+          <w:szCs w:val="21"/>
+        </w:rPr>
+        <w:t>So</w:t>
+      </w:r>
+      <w:proofErr w:type="gramEnd"/>
+      <w:r>
+        <w:rPr>
+          <w:rFonts w:eastAsia="Malgun Gothic Semilight" w:cs="Malgun Gothic Semilight"/>
+          <w:szCs w:val="21"/>
+        </w:rPr>
+        <w:t xml:space="preserve"> this point isn’t proper.</w:t>
       </w:r>
     </w:p>
     <w:p>
@@ -10440,7 +11443,23 @@
           <w:rFonts w:eastAsia="Malgun Gothic Semilight" w:cs="Malgun Gothic Semilight"/>
           <w:szCs w:val="21"/>
         </w:rPr>
-        <w:t xml:space="preserve"> doc to DA. At this time , the latest state is fixed, and we know whether a </w:t>
+        <w:t xml:space="preserve"> doc to DA. At this </w:t>
+      </w:r>
+      <w:proofErr w:type="gramStart"/>
+      <w:r>
+        <w:rPr>
+          <w:rFonts w:eastAsia="Malgun Gothic Semilight" w:cs="Malgun Gothic Semilight"/>
+          <w:szCs w:val="21"/>
+        </w:rPr>
+        <w:t>time ,</w:t>
+      </w:r>
+      <w:proofErr w:type="gramEnd"/>
+      <w:r>
+        <w:rPr>
+          <w:rFonts w:eastAsia="Malgun Gothic Semilight" w:cs="Malgun Gothic Semilight"/>
+          <w:szCs w:val="21"/>
+        </w:rPr>
+        <w:t xml:space="preserve"> the latest state is fixed, and we know whether a </w:t>
       </w:r>
       <w:proofErr w:type="spellStart"/>
       <w:r>
@@ -10540,7 +11559,39 @@
           <w:rFonts w:eastAsia="Malgun Gothic Semilight" w:cs="Malgun Gothic Semilight"/>
           <w:szCs w:val="21"/>
         </w:rPr>
-        <w:t xml:space="preserve">. It can be found and make a fraud proof. Because the sequencers needs to publish the block to DA, and sign it. So if we found 2 blocks are on the same height, with sufficient signatures, we can make a fraud proof and the sequencers signed on both of the blocks should be slashed. That’s at least 1/3 of it. </w:t>
+        <w:t xml:space="preserve">. It can be found and make a fraud proof. Because the sequencers </w:t>
+      </w:r>
+      <w:proofErr w:type="gramStart"/>
+      <w:r>
+        <w:rPr>
+          <w:rFonts w:eastAsia="Malgun Gothic Semilight" w:cs="Malgun Gothic Semilight"/>
+          <w:szCs w:val="21"/>
+        </w:rPr>
+        <w:t>needs</w:t>
+      </w:r>
+      <w:proofErr w:type="gramEnd"/>
+      <w:r>
+        <w:rPr>
+          <w:rFonts w:eastAsia="Malgun Gothic Semilight" w:cs="Malgun Gothic Semilight"/>
+          <w:szCs w:val="21"/>
+        </w:rPr>
+        <w:t xml:space="preserve"> to publish the block to DA, and sign it. </w:t>
+      </w:r>
+      <w:proofErr w:type="gramStart"/>
+      <w:r>
+        <w:rPr>
+          <w:rFonts w:eastAsia="Malgun Gothic Semilight" w:cs="Malgun Gothic Semilight"/>
+          <w:szCs w:val="21"/>
+        </w:rPr>
+        <w:t>So</w:t>
+      </w:r>
+      <w:proofErr w:type="gramEnd"/>
+      <w:r>
+        <w:rPr>
+          <w:rFonts w:eastAsia="Malgun Gothic Semilight" w:cs="Malgun Gothic Semilight"/>
+          <w:szCs w:val="21"/>
+        </w:rPr>
+        <w:t xml:space="preserve"> if we found 2 blocks are on the same height, with sufficient signatures, we can make a fraud proof and the sequencers signed on both of the blocks should be slashed. That’s at least 1/3 of it. </w:t>
       </w:r>
     </w:p>
     <w:p>
@@ -10575,7 +11626,23 @@
           <w:rFonts w:eastAsia="Malgun Gothic Semilight" w:cs="Malgun Gothic Semilight"/>
           <w:szCs w:val="21"/>
         </w:rPr>
-        <w:t xml:space="preserve"> is not included, or your state is not updated. In this case, fraud proof is easy to make ,sequencers will be slashed.</w:t>
+        <w:t xml:space="preserve"> is not included, or your state is not updated. In this case, fraud proof is easy to </w:t>
+      </w:r>
+      <w:proofErr w:type="gramStart"/>
+      <w:r>
+        <w:rPr>
+          <w:rFonts w:eastAsia="Malgun Gothic Semilight" w:cs="Malgun Gothic Semilight"/>
+          <w:szCs w:val="21"/>
+        </w:rPr>
+        <w:t>make ,sequencers</w:t>
+      </w:r>
+      <w:proofErr w:type="gramEnd"/>
+      <w:r>
+        <w:rPr>
+          <w:rFonts w:eastAsia="Malgun Gothic Semilight" w:cs="Malgun Gothic Semilight"/>
+          <w:szCs w:val="21"/>
+        </w:rPr>
+        <w:t xml:space="preserve"> will be slashed.</w:t>
       </w:r>
     </w:p>
     <w:p>
@@ -10586,12 +11653,21 @@
           <w:szCs w:val="21"/>
         </w:rPr>
       </w:pPr>
-      <w:r>
-        <w:rPr>
-          <w:rFonts w:eastAsia="Malgun Gothic Semilight" w:cs="Malgun Gothic Semilight"/>
-          <w:szCs w:val="21"/>
-        </w:rPr>
-        <w:t xml:space="preserve">So for normal game use, this point is ok. And normally it should be within 3 seconds after the </w:t>
+      <w:proofErr w:type="gramStart"/>
+      <w:r>
+        <w:rPr>
+          <w:rFonts w:eastAsia="Malgun Gothic Semilight" w:cs="Malgun Gothic Semilight"/>
+          <w:szCs w:val="21"/>
+        </w:rPr>
+        <w:t>So</w:t>
+      </w:r>
+      <w:proofErr w:type="gramEnd"/>
+      <w:r>
+        <w:rPr>
+          <w:rFonts w:eastAsia="Malgun Gothic Semilight" w:cs="Malgun Gothic Semilight"/>
+          <w:szCs w:val="21"/>
+        </w:rPr>
+        <w:t xml:space="preserve"> for normal game use, this point is ok. And normally it should be within 3 seconds after the </w:t>
       </w:r>
       <w:proofErr w:type="spellStart"/>
       <w:r>
@@ -10704,6 +11780,7 @@
           <w:szCs w:val="21"/>
         </w:rPr>
       </w:pPr>
+      <w:proofErr w:type="gramStart"/>
       <w:r>
         <w:rPr>
           <w:rFonts w:eastAsia="Malgun Gothic Semilight" w:cs="Malgun Gothic Semilight"/>
@@ -10711,8 +11788,9 @@
           <w:bCs/>
           <w:szCs w:val="21"/>
         </w:rPr>
-        <w:t xml:space="preserve">Q : </w:t>
-      </w:r>
+        <w:t>Q :</w:t>
+      </w:r>
+      <w:proofErr w:type="gramEnd"/>
       <w:r>
         <w:rPr>
           <w:rFonts w:eastAsia="Malgun Gothic Semilight" w:cs="Malgun Gothic Semilight"/>
@@ -10720,6 +11798,15 @@
           <w:bCs/>
           <w:szCs w:val="21"/>
         </w:rPr>
+        <w:t xml:space="preserve"> </w:t>
+      </w:r>
+      <w:r>
+        <w:rPr>
+          <w:rFonts w:eastAsia="Malgun Gothic Semilight" w:cs="Malgun Gothic Semilight"/>
+          <w:b/>
+          <w:bCs/>
+          <w:szCs w:val="21"/>
+        </w:rPr>
         <w:tab/>
         <w:t>How to make sure the L3 nodes work properly.</w:t>
       </w:r>
@@ -10731,12 +11818,21 @@
           <w:szCs w:val="21"/>
         </w:rPr>
       </w:pPr>
-      <w:r>
-        <w:rPr>
-          <w:rFonts w:eastAsia="Malgun Gothic Semilight" w:cs="Malgun Gothic Semilight"/>
-          <w:szCs w:val="21"/>
-        </w:rPr>
-        <w:t xml:space="preserve">A : </w:t>
+      <w:proofErr w:type="gramStart"/>
+      <w:r>
+        <w:rPr>
+          <w:rFonts w:eastAsia="Malgun Gothic Semilight" w:cs="Malgun Gothic Semilight"/>
+          <w:szCs w:val="21"/>
+        </w:rPr>
+        <w:t>A :</w:t>
+      </w:r>
+      <w:proofErr w:type="gramEnd"/>
+      <w:r>
+        <w:rPr>
+          <w:rFonts w:eastAsia="Malgun Gothic Semilight" w:cs="Malgun Gothic Semilight"/>
+          <w:szCs w:val="21"/>
+        </w:rPr>
+        <w:t xml:space="preserve"> </w:t>
       </w:r>
       <w:r>
         <w:rPr>
@@ -10828,8 +11924,17 @@
           <w:rFonts w:eastAsia="Malgun Gothic Semilight" w:cs="Malgun Gothic Semilight" w:hint="eastAsia"/>
           <w:szCs w:val="21"/>
         </w:rPr>
-        <w:t>re some analyzes :</w:t>
-      </w:r>
+        <w:t xml:space="preserve">re some </w:t>
+      </w:r>
+      <w:proofErr w:type="gramStart"/>
+      <w:r>
+        <w:rPr>
+          <w:rFonts w:eastAsia="Malgun Gothic Semilight" w:cs="Malgun Gothic Semilight" w:hint="eastAsia"/>
+          <w:szCs w:val="21"/>
+        </w:rPr>
+        <w:t>analyzes :</w:t>
+      </w:r>
+      <w:proofErr w:type="gramEnd"/>
     </w:p>
     <w:p>
       <w:pPr>
@@ -10932,14 +12037,30 @@
           <w:rFonts w:eastAsia="Malgun Gothic Semilight" w:cs="Malgun Gothic Semilight"/>
           <w:szCs w:val="21"/>
         </w:rPr>
-        <w:t xml:space="preserve">. a game. They don’t want to run the nodes, they just want to find a chain that secure </w:t>
-      </w:r>
-      <w:r>
-        <w:rPr>
-          <w:rFonts w:eastAsia="Malgun Gothic Semilight" w:cs="Malgun Gothic Semilight" w:hint="eastAsia"/>
-          <w:szCs w:val="21"/>
-        </w:rPr>
-        <w:t xml:space="preserve">,fast and </w:t>
+        <w:t xml:space="preserve">. a game. They don’t want to run the nodes, they just want to find a chain that </w:t>
+      </w:r>
+      <w:proofErr w:type="gramStart"/>
+      <w:r>
+        <w:rPr>
+          <w:rFonts w:eastAsia="Malgun Gothic Semilight" w:cs="Malgun Gothic Semilight"/>
+          <w:szCs w:val="21"/>
+        </w:rPr>
+        <w:t xml:space="preserve">secure </w:t>
+      </w:r>
+      <w:r>
+        <w:rPr>
+          <w:rFonts w:eastAsia="Malgun Gothic Semilight" w:cs="Malgun Gothic Semilight" w:hint="eastAsia"/>
+          <w:szCs w:val="21"/>
+        </w:rPr>
+        <w:t>,fast</w:t>
+      </w:r>
+      <w:proofErr w:type="gramEnd"/>
+      <w:r>
+        <w:rPr>
+          <w:rFonts w:eastAsia="Malgun Gothic Semilight" w:cs="Malgun Gothic Semilight" w:hint="eastAsia"/>
+          <w:szCs w:val="21"/>
+        </w:rPr>
+        <w:t xml:space="preserve"> and </w:t>
       </w:r>
       <w:r>
         <w:rPr>
@@ -10965,7 +12086,23 @@
           <w:rFonts w:eastAsia="Malgun Gothic Semilight" w:cs="Malgun Gothic Semilight"/>
           <w:szCs w:val="21"/>
         </w:rPr>
-        <w:t xml:space="preserve">In this case , we need to deploy and run some L3 by ourselves, like the bootstrap, to supply examples for the community how to build L3 . normal </w:t>
+        <w:t xml:space="preserve">In this </w:t>
+      </w:r>
+      <w:proofErr w:type="gramStart"/>
+      <w:r>
+        <w:rPr>
+          <w:rFonts w:eastAsia="Malgun Gothic Semilight" w:cs="Malgun Gothic Semilight"/>
+          <w:szCs w:val="21"/>
+        </w:rPr>
+        <w:t>case ,</w:t>
+      </w:r>
+      <w:proofErr w:type="gramEnd"/>
+      <w:r>
+        <w:rPr>
+          <w:rFonts w:eastAsia="Malgun Gothic Semilight" w:cs="Malgun Gothic Semilight"/>
+          <w:szCs w:val="21"/>
+        </w:rPr>
+        <w:t xml:space="preserve"> we need to deploy and run some L3 by ourselves, like the bootstrap, to supply examples for the community how to build L3 . normal </w:t>
       </w:r>
       <w:proofErr w:type="spellStart"/>
       <w:r>
@@ -11165,23 +12302,32 @@
           <w:bCs/>
           <w:szCs w:val="21"/>
         </w:rPr>
-        <w:t>, how to improve its performance?</w:t>
-      </w:r>
-    </w:p>
-    <w:p>
-      <w:pPr>
-        <w:ind w:firstLine="420"/>
-        <w:rPr>
-          <w:rFonts w:eastAsia="Malgun Gothic Semilight" w:cs="Malgun Gothic Semilight"/>
-          <w:szCs w:val="21"/>
-        </w:rPr>
-      </w:pPr>
-      <w:r>
-        <w:rPr>
-          <w:rFonts w:eastAsia="Malgun Gothic Semilight" w:cs="Malgun Gothic Semilight"/>
+        <w:t xml:space="preserve">, how to improve its </w:t>
+      </w:r>
+      <w:r>
+        <w:rPr>
+          <w:rFonts w:eastAsia="Malgun Gothic Semilight" w:cs="Malgun Gothic Semilight"/>
+          <w:b/>
+          <w:bCs/>
           <w:szCs w:val="21"/>
         </w:rPr>
         <w:lastRenderedPageBreak/>
+        <w:t>performance?</w:t>
+      </w:r>
+    </w:p>
+    <w:p>
+      <w:pPr>
+        <w:ind w:firstLine="420"/>
+        <w:rPr>
+          <w:rFonts w:eastAsia="Malgun Gothic Semilight" w:cs="Malgun Gothic Semilight"/>
+          <w:szCs w:val="21"/>
+        </w:rPr>
+      </w:pPr>
+      <w:r>
+        <w:rPr>
+          <w:rFonts w:eastAsia="Malgun Gothic Semilight" w:cs="Malgun Gothic Semilight"/>
+          <w:szCs w:val="21"/>
+        </w:rPr>
         <w:t>A:</w:t>
       </w:r>
       <w:r>
@@ -11438,6 +12584,7 @@
         <w:t xml:space="preserve"> data is </w:t>
       </w:r>
       <w:proofErr w:type="spellStart"/>
+      <w:proofErr w:type="gramStart"/>
       <w:r>
         <w:rPr>
           <w:rFonts w:eastAsia="Malgun Gothic Semilight" w:cs="Malgun Gothic Semilight" w:hint="eastAsia"/>
@@ -11446,6 +12593,7 @@
         <w:t>available.maybe</w:t>
       </w:r>
       <w:proofErr w:type="spellEnd"/>
+      <w:proofErr w:type="gramEnd"/>
       <w:r>
         <w:rPr>
           <w:rFonts w:eastAsia="Malgun Gothic Semilight" w:cs="Malgun Gothic Semilight" w:hint="eastAsia"/>
@@ -13759,6 +14907,18 @@
       <w:sz w:val="44"/>
     </w:rPr>
   </w:style>
+  <w:style w:type="character" w:styleId="a6">
+    <w:name w:val="Unresolved Mention"/>
+    <w:basedOn w:val="a0"/>
+    <w:uiPriority w:val="99"/>
+    <w:semiHidden/>
+    <w:unhideWhenUsed/>
+    <w:rsid w:val="002723D1"/>
+    <w:rPr>
+      <w:color w:val="605E5C"/>
+      <w:shd w:val="clear" w:color="auto" w:fill="E1DFDD"/>
+    </w:rPr>
+  </w:style>
 </w:styles>
 </file>
 

</xml_diff>